<commit_message>
chore: add learning about Java as a language and how it manages memory and stuff
</commit_message>
<xml_diff>
--- a/to-be-dealt-with.docx
+++ b/to-be-dealt-with.docx
@@ -819,6 +819,18 @@
                 <w:rFonts w:asciiTheme="majorBidi" w:hAnsiTheme="majorBidi" w:cstheme="majorBidi"/>
               </w:rPr>
             </w:pPr>
+            <w:r>
+              <w:rPr>
+                <w:rFonts w:asciiTheme="majorBidi" w:hAnsiTheme="majorBidi" w:cstheme="majorBidi"/>
+              </w:rPr>
+              <w:t>Java Execution Cycle, Memory management, GC, JVM references and all about low level</w:t>
+            </w:r>
+            <w:r>
+              <w:rPr>
+                <w:rFonts w:asciiTheme="majorBidi" w:hAnsiTheme="majorBidi" w:cstheme="majorBidi"/>
+              </w:rPr>
+              <w:t xml:space="preserve"> subjects in java.</w:t>
+            </w:r>
           </w:p>
         </w:tc>
         <w:tc>
@@ -836,6 +848,7 @@
         <w:tc>
           <w:tcPr>
             <w:tcW w:w="1071" w:type="dxa"/>
+            <w:shd w:val="clear" w:color="auto" w:fill="FF0000"/>
           </w:tcPr>
           <w:p>
             <w:pPr>
@@ -1596,7 +1609,21 @@
               <w:rPr>
                 <w:rFonts w:asciiTheme="majorBidi" w:hAnsiTheme="majorBidi" w:cstheme="majorBidi"/>
               </w:rPr>
-              <w:t>@Where, etc.)</w:t>
+              <w:t>@</w:t>
+            </w:r>
+            <w:proofErr w:type="gramStart"/>
+            <w:r>
+              <w:rPr>
+                <w:rFonts w:asciiTheme="majorBidi" w:hAnsiTheme="majorBidi" w:cstheme="majorBidi"/>
+              </w:rPr>
+              <w:t>Where</w:t>
+            </w:r>
+            <w:proofErr w:type="gramEnd"/>
+            <w:r>
+              <w:rPr>
+                <w:rFonts w:asciiTheme="majorBidi" w:hAnsiTheme="majorBidi" w:cstheme="majorBidi"/>
+              </w:rPr>
+              <w:t>, etc.)</w:t>
             </w:r>
           </w:p>
         </w:tc>
@@ -1616,14 +1643,7 @@
                   <w:rStyle w:val="Hyperlink"/>
                   <w:rFonts w:asciiTheme="majorBidi" w:hAnsiTheme="majorBidi" w:cstheme="majorBidi"/>
                 </w:rPr>
-                <w:t>https://www.baeldung.com/hibernate-dyn</w:t>
-              </w:r>
-              <w:r>
-                <w:rPr>
-                  <w:rStyle w:val="Hyperlink"/>
-                  <w:rFonts w:asciiTheme="majorBidi" w:hAnsiTheme="majorBidi" w:cstheme="majorBidi"/>
-                </w:rPr>
-                <w:t>amic-mapping</w:t>
+                <w:t>https://www.baeldung.com/hibernate-dynamic-mapping</w:t>
               </w:r>
             </w:hyperlink>
           </w:p>

</xml_diff>

<commit_message>
chore: add some new items to be dealt with later
</commit_message>
<xml_diff>
--- a/to-be-dealt-with.docx
+++ b/to-be-dealt-with.docx
@@ -89,8 +89,8 @@
         <w:tblLook w:val="0420" w:firstRow="1" w:lastRow="0" w:firstColumn="0" w:lastColumn="0" w:noHBand="0" w:noVBand="1"/>
       </w:tblPr>
       <w:tblGrid>
-        <w:gridCol w:w="5954"/>
-        <w:gridCol w:w="2335"/>
+        <w:gridCol w:w="5891"/>
+        <w:gridCol w:w="2398"/>
         <w:gridCol w:w="1071"/>
       </w:tblGrid>
       <w:tr>
@@ -245,6 +245,36 @@
               </w:rPr>
               <w:t>Open API, Swagger &amp; IDLs in general</w:t>
             </w:r>
+            <w:r>
+              <w:rPr>
+                <w:rFonts w:asciiTheme="majorBidi" w:hAnsiTheme="majorBidi" w:cstheme="majorBidi"/>
+              </w:rPr>
+              <w:t>. What</w:t>
+            </w:r>
+            <w:r>
+              <w:rPr>
+                <w:rFonts w:asciiTheme="majorBidi" w:hAnsiTheme="majorBidi" w:cstheme="majorBidi"/>
+              </w:rPr>
+              <w:t xml:space="preserve"> are </w:t>
+            </w:r>
+            <w:r>
+              <w:rPr>
+                <w:rFonts w:asciiTheme="majorBidi" w:hAnsiTheme="majorBidi" w:cstheme="majorBidi"/>
+              </w:rPr>
+              <w:t>client-side stubs and server-side skeleton</w:t>
+            </w:r>
+            <w:r>
+              <w:rPr>
+                <w:rFonts w:asciiTheme="majorBidi" w:hAnsiTheme="majorBidi" w:cstheme="majorBidi"/>
+              </w:rPr>
+              <w:t>s</w:t>
+            </w:r>
+            <w:r>
+              <w:rPr>
+                <w:rFonts w:asciiTheme="majorBidi" w:hAnsiTheme="majorBidi" w:cstheme="majorBidi"/>
+              </w:rPr>
+              <w:t>?</w:t>
+            </w:r>
           </w:p>
         </w:tc>
         <w:tc>
@@ -262,7 +292,7 @@
         <w:tc>
           <w:tcPr>
             <w:tcW w:w="1071" w:type="dxa"/>
-            <w:shd w:val="clear" w:color="auto" w:fill="FFC000"/>
+            <w:shd w:val="clear" w:color="auto" w:fill="FF0000"/>
           </w:tcPr>
           <w:p>
             <w:pPr>
@@ -303,6 +333,15 @@
                 <w:rFonts w:asciiTheme="majorBidi" w:hAnsiTheme="majorBidi" w:cstheme="majorBidi"/>
               </w:rPr>
             </w:pPr>
+            <w:hyperlink r:id="rId5" w:history="1">
+              <w:r>
+                <w:rPr>
+                  <w:rStyle w:val="Hyperlink"/>
+                  <w:rFonts w:asciiTheme="majorBidi" w:hAnsiTheme="majorBidi" w:cstheme="majorBidi"/>
+                </w:rPr>
+                <w:t>https://shorturl.at/gFhV8</w:t>
+              </w:r>
+            </w:hyperlink>
           </w:p>
         </w:tc>
         <w:tc>
@@ -596,7 +635,7 @@
         <w:tc>
           <w:tcPr>
             <w:tcW w:w="1071" w:type="dxa"/>
-            <w:shd w:val="clear" w:color="auto" w:fill="FFC000"/>
+            <w:shd w:val="clear" w:color="auto" w:fill="FFFF00"/>
           </w:tcPr>
           <w:p>
             <w:pPr>
@@ -732,6 +771,12 @@
               </w:rPr>
               <w:t>HTTP in more depth: cookies, headers, caching, etc.</w:t>
             </w:r>
+            <w:r>
+              <w:rPr>
+                <w:rFonts w:asciiTheme="majorBidi" w:hAnsiTheme="majorBidi" w:cstheme="majorBidi"/>
+              </w:rPr>
+              <w:t xml:space="preserve"> why is it firewall friendly? Other verbs, …</w:t>
+            </w:r>
           </w:p>
         </w:tc>
         <w:tc>
@@ -870,6 +915,12 @@
                 <w:rFonts w:asciiTheme="majorBidi" w:hAnsiTheme="majorBidi" w:cstheme="majorBidi"/>
               </w:rPr>
             </w:pPr>
+            <w:r>
+              <w:rPr>
+                <w:rFonts w:asciiTheme="majorBidi" w:hAnsiTheme="majorBidi" w:cstheme="majorBidi"/>
+              </w:rPr>
+              <w:t>Elastic Search</w:t>
+            </w:r>
           </w:p>
         </w:tc>
         <w:tc>
@@ -887,11 +938,13 @@
         <w:tc>
           <w:tcPr>
             <w:tcW w:w="1071" w:type="dxa"/>
-          </w:tcPr>
-          <w:p>
-            <w:pPr>
-              <w:rPr>
-                <w:rFonts w:asciiTheme="majorBidi" w:hAnsiTheme="majorBidi" w:cstheme="majorBidi"/>
+            <w:shd w:val="clear" w:color="auto" w:fill="FFFF00"/>
+          </w:tcPr>
+          <w:p>
+            <w:pPr>
+              <w:rPr>
+                <w:rFonts w:asciiTheme="majorBidi" w:hAnsiTheme="majorBidi" w:cstheme="majorBidi"/>
+                <w:color w:val="FFFF00"/>
               </w:rPr>
             </w:pPr>
           </w:p>
@@ -901,6 +954,827 @@
         <w:trPr>
           <w:cnfStyle w:val="000000100000" w:firstRow="0" w:lastRow="0" w:firstColumn="0" w:lastColumn="0" w:oddVBand="0" w:evenVBand="0" w:oddHBand="1" w:evenHBand="0" w:firstRowFirstColumn="0" w:firstRowLastColumn="0" w:lastRowFirstColumn="0" w:lastRowLastColumn="0"/>
         </w:trPr>
+        <w:tc>
+          <w:tcPr>
+            <w:tcW w:w="5954" w:type="dxa"/>
+          </w:tcPr>
+          <w:p>
+            <w:pPr>
+              <w:rPr>
+                <w:rFonts w:asciiTheme="majorBidi" w:hAnsiTheme="majorBidi" w:cstheme="majorBidi"/>
+              </w:rPr>
+            </w:pPr>
+            <w:r>
+              <w:rPr>
+                <w:rFonts w:asciiTheme="majorBidi" w:hAnsiTheme="majorBidi" w:cstheme="majorBidi"/>
+              </w:rPr>
+              <w:t xml:space="preserve">Class loader, Memory, execution cycle, </w:t>
+            </w:r>
+            <w:r>
+              <w:rPr>
+                <w:rFonts w:asciiTheme="majorBidi" w:hAnsiTheme="majorBidi" w:cstheme="majorBidi"/>
+              </w:rPr>
+              <w:t>JVM</w:t>
+            </w:r>
+            <w:r>
+              <w:rPr>
+                <w:rFonts w:asciiTheme="majorBidi" w:hAnsiTheme="majorBidi" w:cstheme="majorBidi"/>
+              </w:rPr>
+              <w:t xml:space="preserve"> and </w:t>
+            </w:r>
+            <w:r>
+              <w:rPr>
+                <w:rFonts w:asciiTheme="majorBidi" w:hAnsiTheme="majorBidi" w:cstheme="majorBidi"/>
+              </w:rPr>
+              <w:t>JVM</w:t>
+            </w:r>
+            <w:r>
+              <w:rPr>
+                <w:rFonts w:asciiTheme="majorBidi" w:hAnsiTheme="majorBidi" w:cstheme="majorBidi"/>
+              </w:rPr>
+              <w:t xml:space="preserve"> references,</w:t>
+            </w:r>
+            <w:r>
+              <w:rPr>
+                <w:rFonts w:asciiTheme="majorBidi" w:hAnsiTheme="majorBidi" w:cstheme="majorBidi"/>
+              </w:rPr>
+              <w:t xml:space="preserve"> Garbage Collection,</w:t>
+            </w:r>
+            <w:r>
+              <w:rPr>
+                <w:rFonts w:asciiTheme="majorBidi" w:hAnsiTheme="majorBidi" w:cstheme="majorBidi"/>
+              </w:rPr>
+              <w:t xml:space="preserve"> JRE vs JDK, JIT vs </w:t>
+            </w:r>
+            <w:r>
+              <w:rPr>
+                <w:rFonts w:asciiTheme="majorBidi" w:hAnsiTheme="majorBidi" w:cstheme="majorBidi"/>
+              </w:rPr>
+              <w:t>interpreter</w:t>
+            </w:r>
+            <w:r>
+              <w:rPr>
+                <w:rFonts w:asciiTheme="majorBidi" w:hAnsiTheme="majorBidi" w:cstheme="majorBidi"/>
+              </w:rPr>
+              <w:t xml:space="preserve">, GraalVM, etc. </w:t>
+            </w:r>
+            <w:r>
+              <w:rPr>
+                <w:rFonts w:asciiTheme="majorBidi" w:hAnsiTheme="majorBidi" w:cstheme="majorBidi"/>
+              </w:rPr>
+              <w:t>class path, compilation class path vs execution class path.</w:t>
+            </w:r>
+          </w:p>
+        </w:tc>
+        <w:tc>
+          <w:tcPr>
+            <w:tcW w:w="2335" w:type="dxa"/>
+          </w:tcPr>
+          <w:p>
+            <w:pPr>
+              <w:rPr>
+                <w:rFonts w:asciiTheme="majorBidi" w:hAnsiTheme="majorBidi" w:cstheme="majorBidi"/>
+              </w:rPr>
+            </w:pPr>
+            <w:hyperlink r:id="rId6" w:history="1">
+              <w:r>
+                <w:rPr>
+                  <w:rStyle w:val="Hyperlink"/>
+                  <w:rFonts w:asciiTheme="majorBidi" w:hAnsiTheme="majorBidi" w:cstheme="majorBidi"/>
+                  <w:sz w:val="12"/>
+                  <w:szCs w:val="12"/>
+                </w:rPr>
+                <w:t>https://www.geeksforgeeks.org/differences-jdk-jre-jvm/</w:t>
+              </w:r>
+            </w:hyperlink>
+          </w:p>
+        </w:tc>
+        <w:tc>
+          <w:tcPr>
+            <w:tcW w:w="1071" w:type="dxa"/>
+            <w:shd w:val="clear" w:color="auto" w:fill="C00000"/>
+          </w:tcPr>
+          <w:p>
+            <w:pPr>
+              <w:rPr>
+                <w:rFonts w:asciiTheme="majorBidi" w:hAnsiTheme="majorBidi" w:cstheme="majorBidi"/>
+              </w:rPr>
+            </w:pPr>
+          </w:p>
+        </w:tc>
+      </w:tr>
+      <w:tr>
+        <w:tc>
+          <w:tcPr>
+            <w:tcW w:w="5954" w:type="dxa"/>
+          </w:tcPr>
+          <w:p>
+            <w:pPr>
+              <w:rPr>
+                <w:rFonts w:asciiTheme="majorBidi" w:hAnsiTheme="majorBidi" w:cstheme="majorBidi"/>
+              </w:rPr>
+            </w:pPr>
+          </w:p>
+        </w:tc>
+        <w:tc>
+          <w:tcPr>
+            <w:tcW w:w="2335" w:type="dxa"/>
+          </w:tcPr>
+          <w:p>
+            <w:pPr>
+              <w:rPr>
+                <w:rFonts w:asciiTheme="majorBidi" w:hAnsiTheme="majorBidi" w:cstheme="majorBidi"/>
+              </w:rPr>
+            </w:pPr>
+          </w:p>
+        </w:tc>
+        <w:tc>
+          <w:tcPr>
+            <w:tcW w:w="1071" w:type="dxa"/>
+          </w:tcPr>
+          <w:p>
+            <w:pPr>
+              <w:rPr>
+                <w:rFonts w:asciiTheme="majorBidi" w:hAnsiTheme="majorBidi" w:cstheme="majorBidi"/>
+              </w:rPr>
+            </w:pPr>
+          </w:p>
+        </w:tc>
+      </w:tr>
+      <w:tr>
+        <w:trPr>
+          <w:cnfStyle w:val="000000100000" w:firstRow="0" w:lastRow="0" w:firstColumn="0" w:lastColumn="0" w:oddVBand="0" w:evenVBand="0" w:oddHBand="1" w:evenHBand="0" w:firstRowFirstColumn="0" w:firstRowLastColumn="0" w:lastRowFirstColumn="0" w:lastRowLastColumn="0"/>
+        </w:trPr>
+        <w:tc>
+          <w:tcPr>
+            <w:tcW w:w="5954" w:type="dxa"/>
+          </w:tcPr>
+          <w:p>
+            <w:pPr>
+              <w:rPr>
+                <w:rFonts w:asciiTheme="majorBidi" w:hAnsiTheme="majorBidi" w:cstheme="majorBidi"/>
+              </w:rPr>
+            </w:pPr>
+          </w:p>
+        </w:tc>
+        <w:tc>
+          <w:tcPr>
+            <w:tcW w:w="2335" w:type="dxa"/>
+          </w:tcPr>
+          <w:p>
+            <w:pPr>
+              <w:rPr>
+                <w:rFonts w:asciiTheme="majorBidi" w:hAnsiTheme="majorBidi" w:cstheme="majorBidi"/>
+              </w:rPr>
+            </w:pPr>
+          </w:p>
+        </w:tc>
+        <w:tc>
+          <w:tcPr>
+            <w:tcW w:w="1071" w:type="dxa"/>
+          </w:tcPr>
+          <w:p>
+            <w:pPr>
+              <w:rPr>
+                <w:rFonts w:asciiTheme="majorBidi" w:hAnsiTheme="majorBidi" w:cstheme="majorBidi"/>
+              </w:rPr>
+            </w:pPr>
+          </w:p>
+        </w:tc>
+      </w:tr>
+      <w:tr>
+        <w:tc>
+          <w:tcPr>
+            <w:tcW w:w="5954" w:type="dxa"/>
+          </w:tcPr>
+          <w:p>
+            <w:pPr>
+              <w:rPr>
+                <w:rFonts w:asciiTheme="majorBidi" w:hAnsiTheme="majorBidi" w:cstheme="majorBidi"/>
+              </w:rPr>
+            </w:pPr>
+          </w:p>
+        </w:tc>
+        <w:tc>
+          <w:tcPr>
+            <w:tcW w:w="2335" w:type="dxa"/>
+          </w:tcPr>
+          <w:p>
+            <w:pPr>
+              <w:rPr>
+                <w:rFonts w:asciiTheme="majorBidi" w:hAnsiTheme="majorBidi" w:cstheme="majorBidi"/>
+              </w:rPr>
+            </w:pPr>
+          </w:p>
+        </w:tc>
+        <w:tc>
+          <w:tcPr>
+            <w:tcW w:w="1071" w:type="dxa"/>
+          </w:tcPr>
+          <w:p>
+            <w:pPr>
+              <w:rPr>
+                <w:rFonts w:asciiTheme="majorBidi" w:hAnsiTheme="majorBidi" w:cstheme="majorBidi"/>
+              </w:rPr>
+            </w:pPr>
+          </w:p>
+        </w:tc>
+      </w:tr>
+      <w:tr>
+        <w:trPr>
+          <w:cnfStyle w:val="000000100000" w:firstRow="0" w:lastRow="0" w:firstColumn="0" w:lastColumn="0" w:oddVBand="0" w:evenVBand="0" w:oddHBand="1" w:evenHBand="0" w:firstRowFirstColumn="0" w:firstRowLastColumn="0" w:lastRowFirstColumn="0" w:lastRowLastColumn="0"/>
+        </w:trPr>
+        <w:tc>
+          <w:tcPr>
+            <w:tcW w:w="5954" w:type="dxa"/>
+          </w:tcPr>
+          <w:p>
+            <w:pPr>
+              <w:rPr>
+                <w:rFonts w:asciiTheme="majorBidi" w:hAnsiTheme="majorBidi" w:cstheme="majorBidi"/>
+              </w:rPr>
+            </w:pPr>
+          </w:p>
+        </w:tc>
+        <w:tc>
+          <w:tcPr>
+            <w:tcW w:w="2335" w:type="dxa"/>
+          </w:tcPr>
+          <w:p>
+            <w:pPr>
+              <w:rPr>
+                <w:rFonts w:asciiTheme="majorBidi" w:hAnsiTheme="majorBidi" w:cstheme="majorBidi"/>
+              </w:rPr>
+            </w:pPr>
+          </w:p>
+        </w:tc>
+        <w:tc>
+          <w:tcPr>
+            <w:tcW w:w="1071" w:type="dxa"/>
+          </w:tcPr>
+          <w:p>
+            <w:pPr>
+              <w:rPr>
+                <w:rFonts w:asciiTheme="majorBidi" w:hAnsiTheme="majorBidi" w:cstheme="majorBidi"/>
+              </w:rPr>
+            </w:pPr>
+          </w:p>
+        </w:tc>
+      </w:tr>
+      <w:tr>
+        <w:tc>
+          <w:tcPr>
+            <w:tcW w:w="5954" w:type="dxa"/>
+          </w:tcPr>
+          <w:p>
+            <w:pPr>
+              <w:rPr>
+                <w:rFonts w:asciiTheme="majorBidi" w:hAnsiTheme="majorBidi" w:cstheme="majorBidi"/>
+              </w:rPr>
+            </w:pPr>
+          </w:p>
+        </w:tc>
+        <w:tc>
+          <w:tcPr>
+            <w:tcW w:w="2335" w:type="dxa"/>
+          </w:tcPr>
+          <w:p>
+            <w:pPr>
+              <w:rPr>
+                <w:rFonts w:asciiTheme="majorBidi" w:hAnsiTheme="majorBidi" w:cstheme="majorBidi"/>
+              </w:rPr>
+            </w:pPr>
+          </w:p>
+        </w:tc>
+        <w:tc>
+          <w:tcPr>
+            <w:tcW w:w="1071" w:type="dxa"/>
+          </w:tcPr>
+          <w:p>
+            <w:pPr>
+              <w:rPr>
+                <w:rFonts w:asciiTheme="majorBidi" w:hAnsiTheme="majorBidi" w:cstheme="majorBidi"/>
+              </w:rPr>
+            </w:pPr>
+          </w:p>
+        </w:tc>
+      </w:tr>
+      <w:tr>
+        <w:trPr>
+          <w:cnfStyle w:val="000000100000" w:firstRow="0" w:lastRow="0" w:firstColumn="0" w:lastColumn="0" w:oddVBand="0" w:evenVBand="0" w:oddHBand="1" w:evenHBand="0" w:firstRowFirstColumn="0" w:firstRowLastColumn="0" w:lastRowFirstColumn="0" w:lastRowLastColumn="0"/>
+        </w:trPr>
+        <w:tc>
+          <w:tcPr>
+            <w:tcW w:w="5954" w:type="dxa"/>
+          </w:tcPr>
+          <w:p>
+            <w:pPr>
+              <w:rPr>
+                <w:rFonts w:asciiTheme="majorBidi" w:hAnsiTheme="majorBidi" w:cstheme="majorBidi"/>
+              </w:rPr>
+            </w:pPr>
+          </w:p>
+        </w:tc>
+        <w:tc>
+          <w:tcPr>
+            <w:tcW w:w="2335" w:type="dxa"/>
+          </w:tcPr>
+          <w:p>
+            <w:pPr>
+              <w:rPr>
+                <w:rFonts w:asciiTheme="majorBidi" w:hAnsiTheme="majorBidi" w:cstheme="majorBidi"/>
+              </w:rPr>
+            </w:pPr>
+          </w:p>
+        </w:tc>
+        <w:tc>
+          <w:tcPr>
+            <w:tcW w:w="1071" w:type="dxa"/>
+          </w:tcPr>
+          <w:p>
+            <w:pPr>
+              <w:rPr>
+                <w:rFonts w:asciiTheme="majorBidi" w:hAnsiTheme="majorBidi" w:cstheme="majorBidi"/>
+              </w:rPr>
+            </w:pPr>
+          </w:p>
+        </w:tc>
+      </w:tr>
+      <w:tr>
+        <w:tc>
+          <w:tcPr>
+            <w:tcW w:w="5954" w:type="dxa"/>
+          </w:tcPr>
+          <w:p>
+            <w:pPr>
+              <w:rPr>
+                <w:rFonts w:asciiTheme="majorBidi" w:hAnsiTheme="majorBidi" w:cstheme="majorBidi"/>
+              </w:rPr>
+            </w:pPr>
+          </w:p>
+        </w:tc>
+        <w:tc>
+          <w:tcPr>
+            <w:tcW w:w="2335" w:type="dxa"/>
+          </w:tcPr>
+          <w:p>
+            <w:pPr>
+              <w:rPr>
+                <w:rFonts w:asciiTheme="majorBidi" w:hAnsiTheme="majorBidi" w:cstheme="majorBidi"/>
+              </w:rPr>
+            </w:pPr>
+          </w:p>
+        </w:tc>
+        <w:tc>
+          <w:tcPr>
+            <w:tcW w:w="1071" w:type="dxa"/>
+          </w:tcPr>
+          <w:p>
+            <w:pPr>
+              <w:rPr>
+                <w:rFonts w:asciiTheme="majorBidi" w:hAnsiTheme="majorBidi" w:cstheme="majorBidi"/>
+              </w:rPr>
+            </w:pPr>
+          </w:p>
+        </w:tc>
+      </w:tr>
+      <w:tr>
+        <w:trPr>
+          <w:cnfStyle w:val="000000100000" w:firstRow="0" w:lastRow="0" w:firstColumn="0" w:lastColumn="0" w:oddVBand="0" w:evenVBand="0" w:oddHBand="1" w:evenHBand="0" w:firstRowFirstColumn="0" w:firstRowLastColumn="0" w:lastRowFirstColumn="0" w:lastRowLastColumn="0"/>
+        </w:trPr>
+        <w:tc>
+          <w:tcPr>
+            <w:tcW w:w="5954" w:type="dxa"/>
+          </w:tcPr>
+          <w:p>
+            <w:pPr>
+              <w:rPr>
+                <w:rFonts w:asciiTheme="majorBidi" w:hAnsiTheme="majorBidi" w:cstheme="majorBidi"/>
+              </w:rPr>
+            </w:pPr>
+          </w:p>
+        </w:tc>
+        <w:tc>
+          <w:tcPr>
+            <w:tcW w:w="2335" w:type="dxa"/>
+          </w:tcPr>
+          <w:p>
+            <w:pPr>
+              <w:rPr>
+                <w:rFonts w:asciiTheme="majorBidi" w:hAnsiTheme="majorBidi" w:cstheme="majorBidi"/>
+              </w:rPr>
+            </w:pPr>
+          </w:p>
+        </w:tc>
+        <w:tc>
+          <w:tcPr>
+            <w:tcW w:w="1071" w:type="dxa"/>
+          </w:tcPr>
+          <w:p>
+            <w:pPr>
+              <w:rPr>
+                <w:rFonts w:asciiTheme="majorBidi" w:hAnsiTheme="majorBidi" w:cstheme="majorBidi"/>
+              </w:rPr>
+            </w:pPr>
+          </w:p>
+        </w:tc>
+      </w:tr>
+      <w:tr>
+        <w:tc>
+          <w:tcPr>
+            <w:tcW w:w="5954" w:type="dxa"/>
+          </w:tcPr>
+          <w:p>
+            <w:pPr>
+              <w:rPr>
+                <w:rFonts w:asciiTheme="majorBidi" w:hAnsiTheme="majorBidi" w:cstheme="majorBidi"/>
+              </w:rPr>
+            </w:pPr>
+          </w:p>
+        </w:tc>
+        <w:tc>
+          <w:tcPr>
+            <w:tcW w:w="2335" w:type="dxa"/>
+          </w:tcPr>
+          <w:p>
+            <w:pPr>
+              <w:rPr>
+                <w:rFonts w:asciiTheme="majorBidi" w:hAnsiTheme="majorBidi" w:cstheme="majorBidi"/>
+              </w:rPr>
+            </w:pPr>
+          </w:p>
+        </w:tc>
+        <w:tc>
+          <w:tcPr>
+            <w:tcW w:w="1071" w:type="dxa"/>
+          </w:tcPr>
+          <w:p>
+            <w:pPr>
+              <w:rPr>
+                <w:rFonts w:asciiTheme="majorBidi" w:hAnsiTheme="majorBidi" w:cstheme="majorBidi"/>
+              </w:rPr>
+            </w:pPr>
+          </w:p>
+        </w:tc>
+      </w:tr>
+      <w:tr>
+        <w:trPr>
+          <w:cnfStyle w:val="000000100000" w:firstRow="0" w:lastRow="0" w:firstColumn="0" w:lastColumn="0" w:oddVBand="0" w:evenVBand="0" w:oddHBand="1" w:evenHBand="0" w:firstRowFirstColumn="0" w:firstRowLastColumn="0" w:lastRowFirstColumn="0" w:lastRowLastColumn="0"/>
+        </w:trPr>
+        <w:tc>
+          <w:tcPr>
+            <w:tcW w:w="5954" w:type="dxa"/>
+          </w:tcPr>
+          <w:p>
+            <w:pPr>
+              <w:rPr>
+                <w:rFonts w:asciiTheme="majorBidi" w:hAnsiTheme="majorBidi" w:cstheme="majorBidi"/>
+              </w:rPr>
+            </w:pPr>
+          </w:p>
+        </w:tc>
+        <w:tc>
+          <w:tcPr>
+            <w:tcW w:w="2335" w:type="dxa"/>
+          </w:tcPr>
+          <w:p>
+            <w:pPr>
+              <w:rPr>
+                <w:rFonts w:asciiTheme="majorBidi" w:hAnsiTheme="majorBidi" w:cstheme="majorBidi"/>
+              </w:rPr>
+            </w:pPr>
+          </w:p>
+        </w:tc>
+        <w:tc>
+          <w:tcPr>
+            <w:tcW w:w="1071" w:type="dxa"/>
+          </w:tcPr>
+          <w:p>
+            <w:pPr>
+              <w:rPr>
+                <w:rFonts w:asciiTheme="majorBidi" w:hAnsiTheme="majorBidi" w:cstheme="majorBidi"/>
+              </w:rPr>
+            </w:pPr>
+          </w:p>
+        </w:tc>
+      </w:tr>
+      <w:tr>
+        <w:tc>
+          <w:tcPr>
+            <w:tcW w:w="5954" w:type="dxa"/>
+          </w:tcPr>
+          <w:p>
+            <w:pPr>
+              <w:rPr>
+                <w:rFonts w:asciiTheme="majorBidi" w:hAnsiTheme="majorBidi" w:cstheme="majorBidi"/>
+              </w:rPr>
+            </w:pPr>
+          </w:p>
+        </w:tc>
+        <w:tc>
+          <w:tcPr>
+            <w:tcW w:w="2335" w:type="dxa"/>
+          </w:tcPr>
+          <w:p>
+            <w:pPr>
+              <w:rPr>
+                <w:rFonts w:asciiTheme="majorBidi" w:hAnsiTheme="majorBidi" w:cstheme="majorBidi"/>
+              </w:rPr>
+            </w:pPr>
+          </w:p>
+        </w:tc>
+        <w:tc>
+          <w:tcPr>
+            <w:tcW w:w="1071" w:type="dxa"/>
+          </w:tcPr>
+          <w:p>
+            <w:pPr>
+              <w:rPr>
+                <w:rFonts w:asciiTheme="majorBidi" w:hAnsiTheme="majorBidi" w:cstheme="majorBidi"/>
+              </w:rPr>
+            </w:pPr>
+          </w:p>
+        </w:tc>
+      </w:tr>
+      <w:tr>
+        <w:trPr>
+          <w:cnfStyle w:val="000000100000" w:firstRow="0" w:lastRow="0" w:firstColumn="0" w:lastColumn="0" w:oddVBand="0" w:evenVBand="0" w:oddHBand="1" w:evenHBand="0" w:firstRowFirstColumn="0" w:firstRowLastColumn="0" w:lastRowFirstColumn="0" w:lastRowLastColumn="0"/>
+        </w:trPr>
+        <w:tc>
+          <w:tcPr>
+            <w:tcW w:w="5954" w:type="dxa"/>
+          </w:tcPr>
+          <w:p>
+            <w:pPr>
+              <w:rPr>
+                <w:rFonts w:asciiTheme="majorBidi" w:hAnsiTheme="majorBidi" w:cstheme="majorBidi"/>
+              </w:rPr>
+            </w:pPr>
+          </w:p>
+        </w:tc>
+        <w:tc>
+          <w:tcPr>
+            <w:tcW w:w="2335" w:type="dxa"/>
+          </w:tcPr>
+          <w:p>
+            <w:pPr>
+              <w:rPr>
+                <w:rFonts w:asciiTheme="majorBidi" w:hAnsiTheme="majorBidi" w:cstheme="majorBidi"/>
+              </w:rPr>
+            </w:pPr>
+          </w:p>
+        </w:tc>
+        <w:tc>
+          <w:tcPr>
+            <w:tcW w:w="1071" w:type="dxa"/>
+          </w:tcPr>
+          <w:p>
+            <w:pPr>
+              <w:rPr>
+                <w:rFonts w:asciiTheme="majorBidi" w:hAnsiTheme="majorBidi" w:cstheme="majorBidi"/>
+              </w:rPr>
+            </w:pPr>
+          </w:p>
+        </w:tc>
+      </w:tr>
+      <w:tr>
+        <w:tc>
+          <w:tcPr>
+            <w:tcW w:w="5954" w:type="dxa"/>
+          </w:tcPr>
+          <w:p>
+            <w:pPr>
+              <w:rPr>
+                <w:rFonts w:asciiTheme="majorBidi" w:hAnsiTheme="majorBidi" w:cstheme="majorBidi"/>
+              </w:rPr>
+            </w:pPr>
+          </w:p>
+        </w:tc>
+        <w:tc>
+          <w:tcPr>
+            <w:tcW w:w="2335" w:type="dxa"/>
+          </w:tcPr>
+          <w:p>
+            <w:pPr>
+              <w:rPr>
+                <w:rFonts w:asciiTheme="majorBidi" w:hAnsiTheme="majorBidi" w:cstheme="majorBidi"/>
+              </w:rPr>
+            </w:pPr>
+          </w:p>
+        </w:tc>
+        <w:tc>
+          <w:tcPr>
+            <w:tcW w:w="1071" w:type="dxa"/>
+          </w:tcPr>
+          <w:p>
+            <w:pPr>
+              <w:rPr>
+                <w:rFonts w:asciiTheme="majorBidi" w:hAnsiTheme="majorBidi" w:cstheme="majorBidi"/>
+              </w:rPr>
+            </w:pPr>
+          </w:p>
+        </w:tc>
+      </w:tr>
+      <w:tr>
+        <w:trPr>
+          <w:cnfStyle w:val="000000100000" w:firstRow="0" w:lastRow="0" w:firstColumn="0" w:lastColumn="0" w:oddVBand="0" w:evenVBand="0" w:oddHBand="1" w:evenHBand="0" w:firstRowFirstColumn="0" w:firstRowLastColumn="0" w:lastRowFirstColumn="0" w:lastRowLastColumn="0"/>
+        </w:trPr>
+        <w:tc>
+          <w:tcPr>
+            <w:tcW w:w="5954" w:type="dxa"/>
+          </w:tcPr>
+          <w:p>
+            <w:pPr>
+              <w:rPr>
+                <w:rFonts w:asciiTheme="majorBidi" w:hAnsiTheme="majorBidi" w:cstheme="majorBidi"/>
+              </w:rPr>
+            </w:pPr>
+          </w:p>
+        </w:tc>
+        <w:tc>
+          <w:tcPr>
+            <w:tcW w:w="2335" w:type="dxa"/>
+          </w:tcPr>
+          <w:p>
+            <w:pPr>
+              <w:rPr>
+                <w:rFonts w:asciiTheme="majorBidi" w:hAnsiTheme="majorBidi" w:cstheme="majorBidi"/>
+              </w:rPr>
+            </w:pPr>
+          </w:p>
+        </w:tc>
+        <w:tc>
+          <w:tcPr>
+            <w:tcW w:w="1071" w:type="dxa"/>
+          </w:tcPr>
+          <w:p>
+            <w:pPr>
+              <w:rPr>
+                <w:rFonts w:asciiTheme="majorBidi" w:hAnsiTheme="majorBidi" w:cstheme="majorBidi"/>
+              </w:rPr>
+            </w:pPr>
+          </w:p>
+        </w:tc>
+      </w:tr>
+      <w:tr>
+        <w:tc>
+          <w:tcPr>
+            <w:tcW w:w="5954" w:type="dxa"/>
+          </w:tcPr>
+          <w:p>
+            <w:pPr>
+              <w:rPr>
+                <w:rFonts w:asciiTheme="majorBidi" w:hAnsiTheme="majorBidi" w:cstheme="majorBidi"/>
+              </w:rPr>
+            </w:pPr>
+          </w:p>
+        </w:tc>
+        <w:tc>
+          <w:tcPr>
+            <w:tcW w:w="2335" w:type="dxa"/>
+          </w:tcPr>
+          <w:p>
+            <w:pPr>
+              <w:rPr>
+                <w:rFonts w:asciiTheme="majorBidi" w:hAnsiTheme="majorBidi" w:cstheme="majorBidi"/>
+              </w:rPr>
+            </w:pPr>
+          </w:p>
+        </w:tc>
+        <w:tc>
+          <w:tcPr>
+            <w:tcW w:w="1071" w:type="dxa"/>
+          </w:tcPr>
+          <w:p>
+            <w:pPr>
+              <w:rPr>
+                <w:rFonts w:asciiTheme="majorBidi" w:hAnsiTheme="majorBidi" w:cstheme="majorBidi"/>
+              </w:rPr>
+            </w:pPr>
+          </w:p>
+        </w:tc>
+      </w:tr>
+      <w:tr>
+        <w:trPr>
+          <w:cnfStyle w:val="000000100000" w:firstRow="0" w:lastRow="0" w:firstColumn="0" w:lastColumn="0" w:oddVBand="0" w:evenVBand="0" w:oddHBand="1" w:evenHBand="0" w:firstRowFirstColumn="0" w:firstRowLastColumn="0" w:lastRowFirstColumn="0" w:lastRowLastColumn="0"/>
+        </w:trPr>
+        <w:tc>
+          <w:tcPr>
+            <w:tcW w:w="5954" w:type="dxa"/>
+          </w:tcPr>
+          <w:p>
+            <w:pPr>
+              <w:rPr>
+                <w:rFonts w:asciiTheme="majorBidi" w:hAnsiTheme="majorBidi" w:cstheme="majorBidi"/>
+              </w:rPr>
+            </w:pPr>
+          </w:p>
+        </w:tc>
+        <w:tc>
+          <w:tcPr>
+            <w:tcW w:w="2335" w:type="dxa"/>
+          </w:tcPr>
+          <w:p>
+            <w:pPr>
+              <w:rPr>
+                <w:rFonts w:asciiTheme="majorBidi" w:hAnsiTheme="majorBidi" w:cstheme="majorBidi"/>
+              </w:rPr>
+            </w:pPr>
+          </w:p>
+        </w:tc>
+        <w:tc>
+          <w:tcPr>
+            <w:tcW w:w="1071" w:type="dxa"/>
+          </w:tcPr>
+          <w:p>
+            <w:pPr>
+              <w:rPr>
+                <w:rFonts w:asciiTheme="majorBidi" w:hAnsiTheme="majorBidi" w:cstheme="majorBidi"/>
+              </w:rPr>
+            </w:pPr>
+          </w:p>
+        </w:tc>
+      </w:tr>
+      <w:tr>
+        <w:tc>
+          <w:tcPr>
+            <w:tcW w:w="5954" w:type="dxa"/>
+          </w:tcPr>
+          <w:p>
+            <w:pPr>
+              <w:rPr>
+                <w:rFonts w:asciiTheme="majorBidi" w:hAnsiTheme="majorBidi" w:cstheme="majorBidi"/>
+              </w:rPr>
+            </w:pPr>
+          </w:p>
+        </w:tc>
+        <w:tc>
+          <w:tcPr>
+            <w:tcW w:w="2335" w:type="dxa"/>
+          </w:tcPr>
+          <w:p>
+            <w:pPr>
+              <w:rPr>
+                <w:rFonts w:asciiTheme="majorBidi" w:hAnsiTheme="majorBidi" w:cstheme="majorBidi"/>
+              </w:rPr>
+            </w:pPr>
+          </w:p>
+        </w:tc>
+        <w:tc>
+          <w:tcPr>
+            <w:tcW w:w="1071" w:type="dxa"/>
+          </w:tcPr>
+          <w:p>
+            <w:pPr>
+              <w:rPr>
+                <w:rFonts w:asciiTheme="majorBidi" w:hAnsiTheme="majorBidi" w:cstheme="majorBidi"/>
+              </w:rPr>
+            </w:pPr>
+          </w:p>
+        </w:tc>
+      </w:tr>
+      <w:tr>
+        <w:trPr>
+          <w:cnfStyle w:val="000000100000" w:firstRow="0" w:lastRow="0" w:firstColumn="0" w:lastColumn="0" w:oddVBand="0" w:evenVBand="0" w:oddHBand="1" w:evenHBand="0" w:firstRowFirstColumn="0" w:firstRowLastColumn="0" w:lastRowFirstColumn="0" w:lastRowLastColumn="0"/>
+        </w:trPr>
+        <w:tc>
+          <w:tcPr>
+            <w:tcW w:w="5954" w:type="dxa"/>
+          </w:tcPr>
+          <w:p>
+            <w:pPr>
+              <w:rPr>
+                <w:rFonts w:asciiTheme="majorBidi" w:hAnsiTheme="majorBidi" w:cstheme="majorBidi"/>
+              </w:rPr>
+            </w:pPr>
+          </w:p>
+        </w:tc>
+        <w:tc>
+          <w:tcPr>
+            <w:tcW w:w="2335" w:type="dxa"/>
+          </w:tcPr>
+          <w:p>
+            <w:pPr>
+              <w:rPr>
+                <w:rFonts w:asciiTheme="majorBidi" w:hAnsiTheme="majorBidi" w:cstheme="majorBidi"/>
+              </w:rPr>
+            </w:pPr>
+          </w:p>
+        </w:tc>
+        <w:tc>
+          <w:tcPr>
+            <w:tcW w:w="1071" w:type="dxa"/>
+          </w:tcPr>
+          <w:p>
+            <w:pPr>
+              <w:rPr>
+                <w:rFonts w:asciiTheme="majorBidi" w:hAnsiTheme="majorBidi" w:cstheme="majorBidi"/>
+              </w:rPr>
+            </w:pPr>
+          </w:p>
+        </w:tc>
+      </w:tr>
+      <w:tr>
         <w:tc>
           <w:tcPr>
             <w:tcW w:w="5954" w:type="dxa"/>
@@ -1119,7 +1993,7 @@
         <w:tc>
           <w:tcPr>
             <w:tcW w:w="1071" w:type="dxa"/>
-            <w:shd w:val="clear" w:color="auto" w:fill="FFFF00"/>
+            <w:shd w:val="clear" w:color="auto" w:fill="FFC000"/>
           </w:tcPr>
           <w:p>
             <w:pPr>
@@ -1146,6 +2020,12 @@
                 <w:rFonts w:asciiTheme="majorBidi" w:hAnsiTheme="majorBidi" w:cstheme="majorBidi"/>
               </w:rPr>
               <w:t>gRPC</w:t>
+            </w:r>
+            <w:r>
+              <w:rPr>
+                <w:rFonts w:asciiTheme="majorBidi" w:hAnsiTheme="majorBidi" w:cstheme="majorBidi"/>
+              </w:rPr>
+              <w:t xml:space="preserve"> and async gRPC</w:t>
             </w:r>
           </w:p>
         </w:tc>
@@ -1165,7 +2045,7 @@
         <w:tc>
           <w:tcPr>
             <w:tcW w:w="1071" w:type="dxa"/>
-            <w:shd w:val="clear" w:color="auto" w:fill="FFFF00"/>
+            <w:shd w:val="clear" w:color="auto" w:fill="FFC000"/>
           </w:tcPr>
           <w:p>
             <w:pPr>
@@ -1215,7 +2095,7 @@
                 <w:szCs w:val="18"/>
               </w:rPr>
             </w:pPr>
-            <w:hyperlink r:id="rId5" w:history="1">
+            <w:hyperlink r:id="rId7" w:history="1">
               <w:r>
                 <w:rPr>
                   <w:rStyle w:val="Hyperlink"/>
@@ -1240,7 +2120,7 @@
                 <w:szCs w:val="18"/>
               </w:rPr>
             </w:pPr>
-            <w:hyperlink r:id="rId6" w:history="1">
+            <w:hyperlink r:id="rId8" w:history="1">
               <w:r>
                 <w:rPr>
                   <w:rStyle w:val="Hyperlink"/>
@@ -1265,7 +2145,7 @@
                 <w:szCs w:val="18"/>
               </w:rPr>
             </w:pPr>
-            <w:hyperlink r:id="rId7" w:history="1">
+            <w:hyperlink r:id="rId9" w:history="1">
               <w:r>
                 <w:rPr>
                   <w:rStyle w:val="Hyperlink"/>
@@ -1289,7 +2169,7 @@
                 <w:szCs w:val="18"/>
               </w:rPr>
             </w:pPr>
-            <w:hyperlink r:id="rId8" w:history="1">
+            <w:hyperlink r:id="rId10" w:history="1">
               <w:r>
                 <w:rPr>
                   <w:rStyle w:val="Hyperlink"/>
@@ -1313,7 +2193,7 @@
                 <w:szCs w:val="18"/>
               </w:rPr>
             </w:pPr>
-            <w:hyperlink r:id="rId9" w:history="1">
+            <w:hyperlink r:id="rId11" w:history="1">
               <w:r>
                 <w:rPr>
                   <w:rStyle w:val="Hyperlink"/>
@@ -1337,7 +2217,7 @@
                 <w:szCs w:val="18"/>
               </w:rPr>
             </w:pPr>
-            <w:hyperlink r:id="rId10" w:anchor="testing" w:history="1">
+            <w:hyperlink r:id="rId12" w:anchor="testing" w:history="1">
               <w:r>
                 <w:rPr>
                   <w:rStyle w:val="Hyperlink"/>
@@ -1545,14 +2425,7 @@
               <w:rPr>
                 <w:rFonts w:asciiTheme="majorBidi" w:hAnsiTheme="majorBidi" w:cstheme="majorBidi"/>
               </w:rPr>
-              <w:t xml:space="preserve">Multi-module Maven Projects, Parent POMs, </w:t>
-            </w:r>
-            <w:r>
-              <w:rPr>
-                <w:rFonts w:asciiTheme="majorBidi" w:hAnsiTheme="majorBidi" w:cstheme="majorBidi"/>
-              </w:rPr>
-              <w:lastRenderedPageBreak/>
-              <w:t>BOMs, and aggregate POMs.</w:t>
+              <w:t>Multi-module Maven Projects, Parent POMs, BOMs, and aggregate POMs.</w:t>
             </w:r>
           </w:p>
         </w:tc>
@@ -1609,21 +2482,7 @@
               <w:rPr>
                 <w:rFonts w:asciiTheme="majorBidi" w:hAnsiTheme="majorBidi" w:cstheme="majorBidi"/>
               </w:rPr>
-              <w:t>@</w:t>
-            </w:r>
-            <w:proofErr w:type="gramStart"/>
-            <w:r>
-              <w:rPr>
-                <w:rFonts w:asciiTheme="majorBidi" w:hAnsiTheme="majorBidi" w:cstheme="majorBidi"/>
-              </w:rPr>
-              <w:t>Where</w:t>
-            </w:r>
-            <w:proofErr w:type="gramEnd"/>
-            <w:r>
-              <w:rPr>
-                <w:rFonts w:asciiTheme="majorBidi" w:hAnsiTheme="majorBidi" w:cstheme="majorBidi"/>
-              </w:rPr>
-              <w:t>, etc.)</w:t>
+              <w:t>@Where, etc.)</w:t>
             </w:r>
           </w:p>
         </w:tc>
@@ -1637,7 +2496,7 @@
                 <w:rFonts w:asciiTheme="majorBidi" w:hAnsiTheme="majorBidi" w:cstheme="majorBidi"/>
               </w:rPr>
             </w:pPr>
-            <w:hyperlink r:id="rId11" w:history="1">
+            <w:hyperlink r:id="rId13" w:history="1">
               <w:r>
                 <w:rPr>
                   <w:rStyle w:val="Hyperlink"/>
@@ -2050,6 +2909,369 @@
         <w:trPr>
           <w:cnfStyle w:val="000000100000" w:firstRow="0" w:lastRow="0" w:firstColumn="0" w:lastColumn="0" w:oddVBand="0" w:evenVBand="0" w:oddHBand="1" w:evenHBand="0" w:firstRowFirstColumn="0" w:firstRowLastColumn="0" w:lastRowFirstColumn="0" w:lastRowLastColumn="0"/>
         </w:trPr>
+        <w:tc>
+          <w:tcPr>
+            <w:tcW w:w="3261" w:type="dxa"/>
+          </w:tcPr>
+          <w:p>
+            <w:pPr>
+              <w:rPr>
+                <w:rFonts w:asciiTheme="majorBidi" w:hAnsiTheme="majorBidi" w:cstheme="majorBidi"/>
+              </w:rPr>
+            </w:pPr>
+          </w:p>
+        </w:tc>
+        <w:tc>
+          <w:tcPr>
+            <w:tcW w:w="5028" w:type="dxa"/>
+          </w:tcPr>
+          <w:p>
+            <w:pPr>
+              <w:rPr>
+                <w:rFonts w:asciiTheme="majorBidi" w:hAnsiTheme="majorBidi" w:cstheme="majorBidi"/>
+              </w:rPr>
+            </w:pPr>
+          </w:p>
+        </w:tc>
+        <w:tc>
+          <w:tcPr>
+            <w:tcW w:w="1071" w:type="dxa"/>
+            <w:shd w:val="clear" w:color="auto" w:fill="auto"/>
+          </w:tcPr>
+          <w:p>
+            <w:pPr>
+              <w:rPr>
+                <w:rFonts w:asciiTheme="majorBidi" w:hAnsiTheme="majorBidi" w:cstheme="majorBidi"/>
+              </w:rPr>
+            </w:pPr>
+          </w:p>
+        </w:tc>
+      </w:tr>
+      <w:tr>
+        <w:tc>
+          <w:tcPr>
+            <w:tcW w:w="3261" w:type="dxa"/>
+          </w:tcPr>
+          <w:p>
+            <w:pPr>
+              <w:rPr>
+                <w:rFonts w:asciiTheme="majorBidi" w:hAnsiTheme="majorBidi" w:cstheme="majorBidi"/>
+              </w:rPr>
+            </w:pPr>
+          </w:p>
+        </w:tc>
+        <w:tc>
+          <w:tcPr>
+            <w:tcW w:w="5028" w:type="dxa"/>
+          </w:tcPr>
+          <w:p>
+            <w:pPr>
+              <w:rPr>
+                <w:rFonts w:asciiTheme="majorBidi" w:hAnsiTheme="majorBidi" w:cstheme="majorBidi"/>
+              </w:rPr>
+            </w:pPr>
+          </w:p>
+        </w:tc>
+        <w:tc>
+          <w:tcPr>
+            <w:tcW w:w="1071" w:type="dxa"/>
+            <w:shd w:val="clear" w:color="auto" w:fill="auto"/>
+          </w:tcPr>
+          <w:p>
+            <w:pPr>
+              <w:rPr>
+                <w:rFonts w:asciiTheme="majorBidi" w:hAnsiTheme="majorBidi" w:cstheme="majorBidi"/>
+              </w:rPr>
+            </w:pPr>
+          </w:p>
+        </w:tc>
+      </w:tr>
+      <w:tr>
+        <w:trPr>
+          <w:cnfStyle w:val="000000100000" w:firstRow="0" w:lastRow="0" w:firstColumn="0" w:lastColumn="0" w:oddVBand="0" w:evenVBand="0" w:oddHBand="1" w:evenHBand="0" w:firstRowFirstColumn="0" w:firstRowLastColumn="0" w:lastRowFirstColumn="0" w:lastRowLastColumn="0"/>
+        </w:trPr>
+        <w:tc>
+          <w:tcPr>
+            <w:tcW w:w="3261" w:type="dxa"/>
+          </w:tcPr>
+          <w:p>
+            <w:pPr>
+              <w:rPr>
+                <w:rFonts w:asciiTheme="majorBidi" w:hAnsiTheme="majorBidi" w:cstheme="majorBidi"/>
+              </w:rPr>
+            </w:pPr>
+          </w:p>
+        </w:tc>
+        <w:tc>
+          <w:tcPr>
+            <w:tcW w:w="5028" w:type="dxa"/>
+          </w:tcPr>
+          <w:p>
+            <w:pPr>
+              <w:rPr>
+                <w:rFonts w:asciiTheme="majorBidi" w:hAnsiTheme="majorBidi" w:cstheme="majorBidi"/>
+              </w:rPr>
+            </w:pPr>
+          </w:p>
+        </w:tc>
+        <w:tc>
+          <w:tcPr>
+            <w:tcW w:w="1071" w:type="dxa"/>
+            <w:shd w:val="clear" w:color="auto" w:fill="auto"/>
+          </w:tcPr>
+          <w:p>
+            <w:pPr>
+              <w:rPr>
+                <w:rFonts w:asciiTheme="majorBidi" w:hAnsiTheme="majorBidi" w:cstheme="majorBidi"/>
+              </w:rPr>
+            </w:pPr>
+          </w:p>
+        </w:tc>
+      </w:tr>
+      <w:tr>
+        <w:tc>
+          <w:tcPr>
+            <w:tcW w:w="3261" w:type="dxa"/>
+          </w:tcPr>
+          <w:p>
+            <w:pPr>
+              <w:rPr>
+                <w:rFonts w:asciiTheme="majorBidi" w:hAnsiTheme="majorBidi" w:cstheme="majorBidi"/>
+              </w:rPr>
+            </w:pPr>
+          </w:p>
+        </w:tc>
+        <w:tc>
+          <w:tcPr>
+            <w:tcW w:w="5028" w:type="dxa"/>
+          </w:tcPr>
+          <w:p>
+            <w:pPr>
+              <w:rPr>
+                <w:rFonts w:asciiTheme="majorBidi" w:hAnsiTheme="majorBidi" w:cstheme="majorBidi"/>
+              </w:rPr>
+            </w:pPr>
+          </w:p>
+        </w:tc>
+        <w:tc>
+          <w:tcPr>
+            <w:tcW w:w="1071" w:type="dxa"/>
+            <w:shd w:val="clear" w:color="auto" w:fill="auto"/>
+          </w:tcPr>
+          <w:p>
+            <w:pPr>
+              <w:rPr>
+                <w:rFonts w:asciiTheme="majorBidi" w:hAnsiTheme="majorBidi" w:cstheme="majorBidi"/>
+              </w:rPr>
+            </w:pPr>
+          </w:p>
+        </w:tc>
+      </w:tr>
+      <w:tr>
+        <w:trPr>
+          <w:cnfStyle w:val="000000100000" w:firstRow="0" w:lastRow="0" w:firstColumn="0" w:lastColumn="0" w:oddVBand="0" w:evenVBand="0" w:oddHBand="1" w:evenHBand="0" w:firstRowFirstColumn="0" w:firstRowLastColumn="0" w:lastRowFirstColumn="0" w:lastRowLastColumn="0"/>
+        </w:trPr>
+        <w:tc>
+          <w:tcPr>
+            <w:tcW w:w="3261" w:type="dxa"/>
+          </w:tcPr>
+          <w:p>
+            <w:pPr>
+              <w:rPr>
+                <w:rFonts w:asciiTheme="majorBidi" w:hAnsiTheme="majorBidi" w:cstheme="majorBidi"/>
+              </w:rPr>
+            </w:pPr>
+          </w:p>
+        </w:tc>
+        <w:tc>
+          <w:tcPr>
+            <w:tcW w:w="5028" w:type="dxa"/>
+          </w:tcPr>
+          <w:p>
+            <w:pPr>
+              <w:rPr>
+                <w:rFonts w:asciiTheme="majorBidi" w:hAnsiTheme="majorBidi" w:cstheme="majorBidi"/>
+              </w:rPr>
+            </w:pPr>
+          </w:p>
+        </w:tc>
+        <w:tc>
+          <w:tcPr>
+            <w:tcW w:w="1071" w:type="dxa"/>
+            <w:shd w:val="clear" w:color="auto" w:fill="auto"/>
+          </w:tcPr>
+          <w:p>
+            <w:pPr>
+              <w:rPr>
+                <w:rFonts w:asciiTheme="majorBidi" w:hAnsiTheme="majorBidi" w:cstheme="majorBidi"/>
+              </w:rPr>
+            </w:pPr>
+          </w:p>
+        </w:tc>
+      </w:tr>
+      <w:tr>
+        <w:tc>
+          <w:tcPr>
+            <w:tcW w:w="3261" w:type="dxa"/>
+          </w:tcPr>
+          <w:p>
+            <w:pPr>
+              <w:rPr>
+                <w:rFonts w:asciiTheme="majorBidi" w:hAnsiTheme="majorBidi" w:cstheme="majorBidi"/>
+              </w:rPr>
+            </w:pPr>
+          </w:p>
+        </w:tc>
+        <w:tc>
+          <w:tcPr>
+            <w:tcW w:w="5028" w:type="dxa"/>
+          </w:tcPr>
+          <w:p>
+            <w:pPr>
+              <w:rPr>
+                <w:rFonts w:asciiTheme="majorBidi" w:hAnsiTheme="majorBidi" w:cstheme="majorBidi"/>
+              </w:rPr>
+            </w:pPr>
+          </w:p>
+        </w:tc>
+        <w:tc>
+          <w:tcPr>
+            <w:tcW w:w="1071" w:type="dxa"/>
+            <w:shd w:val="clear" w:color="auto" w:fill="auto"/>
+          </w:tcPr>
+          <w:p>
+            <w:pPr>
+              <w:rPr>
+                <w:rFonts w:asciiTheme="majorBidi" w:hAnsiTheme="majorBidi" w:cstheme="majorBidi"/>
+              </w:rPr>
+            </w:pPr>
+          </w:p>
+        </w:tc>
+      </w:tr>
+      <w:tr>
+        <w:trPr>
+          <w:cnfStyle w:val="000000100000" w:firstRow="0" w:lastRow="0" w:firstColumn="0" w:lastColumn="0" w:oddVBand="0" w:evenVBand="0" w:oddHBand="1" w:evenHBand="0" w:firstRowFirstColumn="0" w:firstRowLastColumn="0" w:lastRowFirstColumn="0" w:lastRowLastColumn="0"/>
+        </w:trPr>
+        <w:tc>
+          <w:tcPr>
+            <w:tcW w:w="3261" w:type="dxa"/>
+          </w:tcPr>
+          <w:p>
+            <w:pPr>
+              <w:rPr>
+                <w:rFonts w:asciiTheme="majorBidi" w:hAnsiTheme="majorBidi" w:cstheme="majorBidi"/>
+              </w:rPr>
+            </w:pPr>
+          </w:p>
+        </w:tc>
+        <w:tc>
+          <w:tcPr>
+            <w:tcW w:w="5028" w:type="dxa"/>
+          </w:tcPr>
+          <w:p>
+            <w:pPr>
+              <w:rPr>
+                <w:rFonts w:asciiTheme="majorBidi" w:hAnsiTheme="majorBidi" w:cstheme="majorBidi"/>
+              </w:rPr>
+            </w:pPr>
+          </w:p>
+        </w:tc>
+        <w:tc>
+          <w:tcPr>
+            <w:tcW w:w="1071" w:type="dxa"/>
+            <w:shd w:val="clear" w:color="auto" w:fill="auto"/>
+          </w:tcPr>
+          <w:p>
+            <w:pPr>
+              <w:rPr>
+                <w:rFonts w:asciiTheme="majorBidi" w:hAnsiTheme="majorBidi" w:cstheme="majorBidi"/>
+              </w:rPr>
+            </w:pPr>
+          </w:p>
+        </w:tc>
+      </w:tr>
+      <w:tr>
+        <w:tc>
+          <w:tcPr>
+            <w:tcW w:w="3261" w:type="dxa"/>
+          </w:tcPr>
+          <w:p>
+            <w:pPr>
+              <w:rPr>
+                <w:rFonts w:asciiTheme="majorBidi" w:hAnsiTheme="majorBidi" w:cstheme="majorBidi"/>
+              </w:rPr>
+            </w:pPr>
+          </w:p>
+        </w:tc>
+        <w:tc>
+          <w:tcPr>
+            <w:tcW w:w="5028" w:type="dxa"/>
+          </w:tcPr>
+          <w:p>
+            <w:pPr>
+              <w:rPr>
+                <w:rFonts w:asciiTheme="majorBidi" w:hAnsiTheme="majorBidi" w:cstheme="majorBidi"/>
+              </w:rPr>
+            </w:pPr>
+          </w:p>
+        </w:tc>
+        <w:tc>
+          <w:tcPr>
+            <w:tcW w:w="1071" w:type="dxa"/>
+            <w:shd w:val="clear" w:color="auto" w:fill="auto"/>
+          </w:tcPr>
+          <w:p>
+            <w:pPr>
+              <w:rPr>
+                <w:rFonts w:asciiTheme="majorBidi" w:hAnsiTheme="majorBidi" w:cstheme="majorBidi"/>
+              </w:rPr>
+            </w:pPr>
+          </w:p>
+        </w:tc>
+      </w:tr>
+      <w:tr>
+        <w:trPr>
+          <w:cnfStyle w:val="000000100000" w:firstRow="0" w:lastRow="0" w:firstColumn="0" w:lastColumn="0" w:oddVBand="0" w:evenVBand="0" w:oddHBand="1" w:evenHBand="0" w:firstRowFirstColumn="0" w:firstRowLastColumn="0" w:lastRowFirstColumn="0" w:lastRowLastColumn="0"/>
+        </w:trPr>
+        <w:tc>
+          <w:tcPr>
+            <w:tcW w:w="3261" w:type="dxa"/>
+          </w:tcPr>
+          <w:p>
+            <w:pPr>
+              <w:rPr>
+                <w:rFonts w:asciiTheme="majorBidi" w:hAnsiTheme="majorBidi" w:cstheme="majorBidi"/>
+              </w:rPr>
+            </w:pPr>
+          </w:p>
+        </w:tc>
+        <w:tc>
+          <w:tcPr>
+            <w:tcW w:w="5028" w:type="dxa"/>
+          </w:tcPr>
+          <w:p>
+            <w:pPr>
+              <w:rPr>
+                <w:rFonts w:asciiTheme="majorBidi" w:hAnsiTheme="majorBidi" w:cstheme="majorBidi"/>
+              </w:rPr>
+            </w:pPr>
+          </w:p>
+        </w:tc>
+        <w:tc>
+          <w:tcPr>
+            <w:tcW w:w="1071" w:type="dxa"/>
+            <w:shd w:val="clear" w:color="auto" w:fill="auto"/>
+          </w:tcPr>
+          <w:p>
+            <w:pPr>
+              <w:rPr>
+                <w:rFonts w:asciiTheme="majorBidi" w:hAnsiTheme="majorBidi" w:cstheme="majorBidi"/>
+              </w:rPr>
+            </w:pPr>
+          </w:p>
+        </w:tc>
+      </w:tr>
+      <w:tr>
         <w:tc>
           <w:tcPr>
             <w:tcW w:w="3261" w:type="dxa"/>
@@ -2386,14 +3608,26 @@
               <w:rPr>
                 <w:rFonts w:asciiTheme="majorBidi" w:hAnsiTheme="majorBidi" w:cstheme="majorBidi"/>
               </w:rPr>
-              <w:t>Why is HTTP firewall friendly?</w:t>
+              <w:t>CGL</w:t>
+            </w:r>
+            <w:r>
+              <w:rPr>
+                <w:rFonts w:asciiTheme="majorBidi" w:hAnsiTheme="majorBidi" w:cstheme="majorBidi"/>
+              </w:rPr>
+              <w:t>IB</w:t>
+            </w:r>
+            <w:r>
+              <w:rPr>
+                <w:rFonts w:asciiTheme="majorBidi" w:hAnsiTheme="majorBidi" w:cstheme="majorBidi"/>
+              </w:rPr>
+              <w:t xml:space="preserve"> vs Dynamic Proxies vs AspectJ</w:t>
             </w:r>
           </w:p>
         </w:tc>
         <w:tc>
           <w:tcPr>
             <w:tcW w:w="1979" w:type="dxa"/>
-            <w:shd w:val="clear" w:color="auto" w:fill="FFC000"/>
+            <w:shd w:val="clear" w:color="auto" w:fill="FF0000"/>
           </w:tcPr>
           <w:p>
             <w:pPr>
@@ -2422,26 +3656,673 @@
               <w:rPr>
                 <w:rFonts w:asciiTheme="majorBidi" w:hAnsiTheme="majorBidi" w:cstheme="majorBidi"/>
               </w:rPr>
-              <w:t>CGL</w:t>
-            </w:r>
-            <w:r>
-              <w:rPr>
-                <w:rFonts w:asciiTheme="majorBidi" w:hAnsiTheme="majorBidi" w:cstheme="majorBidi"/>
-              </w:rPr>
-              <w:t>IB</w:t>
-            </w:r>
-            <w:r>
-              <w:rPr>
-                <w:rFonts w:asciiTheme="majorBidi" w:hAnsiTheme="majorBidi" w:cstheme="majorBidi"/>
-              </w:rPr>
-              <w:t xml:space="preserve"> vs Dynamic Proxies vs AspectJ</w:t>
+              <w:t>Difference between key-value and document stores</w:t>
             </w:r>
           </w:p>
         </w:tc>
         <w:tc>
           <w:tcPr>
             <w:tcW w:w="1979" w:type="dxa"/>
-            <w:shd w:val="clear" w:color="auto" w:fill="FF0000"/>
+          </w:tcPr>
+          <w:p>
+            <w:pPr>
+              <w:rPr>
+                <w:rFonts w:asciiTheme="majorBidi" w:hAnsiTheme="majorBidi" w:cstheme="majorBidi"/>
+              </w:rPr>
+            </w:pPr>
+          </w:p>
+        </w:tc>
+      </w:tr>
+      <w:tr>
+        <w:tc>
+          <w:tcPr>
+            <w:tcW w:w="7371" w:type="dxa"/>
+          </w:tcPr>
+          <w:p>
+            <w:pPr>
+              <w:rPr>
+                <w:rFonts w:asciiTheme="majorBidi" w:hAnsiTheme="majorBidi" w:cstheme="majorBidi"/>
+              </w:rPr>
+            </w:pPr>
+          </w:p>
+        </w:tc>
+        <w:tc>
+          <w:tcPr>
+            <w:tcW w:w="1979" w:type="dxa"/>
+          </w:tcPr>
+          <w:p>
+            <w:pPr>
+              <w:rPr>
+                <w:rFonts w:asciiTheme="majorBidi" w:hAnsiTheme="majorBidi" w:cstheme="majorBidi"/>
+              </w:rPr>
+            </w:pPr>
+          </w:p>
+        </w:tc>
+      </w:tr>
+      <w:tr>
+        <w:trPr>
+          <w:cnfStyle w:val="000000100000" w:firstRow="0" w:lastRow="0" w:firstColumn="0" w:lastColumn="0" w:oddVBand="0" w:evenVBand="0" w:oddHBand="1" w:evenHBand="0" w:firstRowFirstColumn="0" w:firstRowLastColumn="0" w:lastRowFirstColumn="0" w:lastRowLastColumn="0"/>
+        </w:trPr>
+        <w:tc>
+          <w:tcPr>
+            <w:tcW w:w="7371" w:type="dxa"/>
+          </w:tcPr>
+          <w:p>
+            <w:pPr>
+              <w:rPr>
+                <w:rFonts w:asciiTheme="majorBidi" w:hAnsiTheme="majorBidi" w:cstheme="majorBidi"/>
+              </w:rPr>
+            </w:pPr>
+          </w:p>
+        </w:tc>
+        <w:tc>
+          <w:tcPr>
+            <w:tcW w:w="1979" w:type="dxa"/>
+          </w:tcPr>
+          <w:p>
+            <w:pPr>
+              <w:rPr>
+                <w:rFonts w:asciiTheme="majorBidi" w:hAnsiTheme="majorBidi" w:cstheme="majorBidi"/>
+              </w:rPr>
+            </w:pPr>
+          </w:p>
+        </w:tc>
+      </w:tr>
+      <w:tr>
+        <w:tc>
+          <w:tcPr>
+            <w:tcW w:w="7371" w:type="dxa"/>
+          </w:tcPr>
+          <w:p>
+            <w:pPr>
+              <w:rPr>
+                <w:rFonts w:asciiTheme="majorBidi" w:hAnsiTheme="majorBidi" w:cstheme="majorBidi"/>
+              </w:rPr>
+            </w:pPr>
+          </w:p>
+        </w:tc>
+        <w:tc>
+          <w:tcPr>
+            <w:tcW w:w="1979" w:type="dxa"/>
+          </w:tcPr>
+          <w:p>
+            <w:pPr>
+              <w:rPr>
+                <w:rFonts w:asciiTheme="majorBidi" w:hAnsiTheme="majorBidi" w:cstheme="majorBidi"/>
+              </w:rPr>
+            </w:pPr>
+          </w:p>
+        </w:tc>
+      </w:tr>
+      <w:tr>
+        <w:trPr>
+          <w:cnfStyle w:val="000000100000" w:firstRow="0" w:lastRow="0" w:firstColumn="0" w:lastColumn="0" w:oddVBand="0" w:evenVBand="0" w:oddHBand="1" w:evenHBand="0" w:firstRowFirstColumn="0" w:firstRowLastColumn="0" w:lastRowFirstColumn="0" w:lastRowLastColumn="0"/>
+        </w:trPr>
+        <w:tc>
+          <w:tcPr>
+            <w:tcW w:w="7371" w:type="dxa"/>
+          </w:tcPr>
+          <w:p>
+            <w:pPr>
+              <w:rPr>
+                <w:rFonts w:asciiTheme="majorBidi" w:hAnsiTheme="majorBidi" w:cstheme="majorBidi"/>
+              </w:rPr>
+            </w:pPr>
+          </w:p>
+        </w:tc>
+        <w:tc>
+          <w:tcPr>
+            <w:tcW w:w="1979" w:type="dxa"/>
+          </w:tcPr>
+          <w:p>
+            <w:pPr>
+              <w:rPr>
+                <w:rFonts w:asciiTheme="majorBidi" w:hAnsiTheme="majorBidi" w:cstheme="majorBidi"/>
+              </w:rPr>
+            </w:pPr>
+          </w:p>
+        </w:tc>
+      </w:tr>
+      <w:tr>
+        <w:tc>
+          <w:tcPr>
+            <w:tcW w:w="7371" w:type="dxa"/>
+          </w:tcPr>
+          <w:p>
+            <w:pPr>
+              <w:rPr>
+                <w:rFonts w:asciiTheme="majorBidi" w:hAnsiTheme="majorBidi" w:cstheme="majorBidi"/>
+              </w:rPr>
+            </w:pPr>
+          </w:p>
+        </w:tc>
+        <w:tc>
+          <w:tcPr>
+            <w:tcW w:w="1979" w:type="dxa"/>
+          </w:tcPr>
+          <w:p>
+            <w:pPr>
+              <w:rPr>
+                <w:rFonts w:asciiTheme="majorBidi" w:hAnsiTheme="majorBidi" w:cstheme="majorBidi"/>
+              </w:rPr>
+            </w:pPr>
+          </w:p>
+        </w:tc>
+      </w:tr>
+      <w:tr>
+        <w:trPr>
+          <w:cnfStyle w:val="000000100000" w:firstRow="0" w:lastRow="0" w:firstColumn="0" w:lastColumn="0" w:oddVBand="0" w:evenVBand="0" w:oddHBand="1" w:evenHBand="0" w:firstRowFirstColumn="0" w:firstRowLastColumn="0" w:lastRowFirstColumn="0" w:lastRowLastColumn="0"/>
+        </w:trPr>
+        <w:tc>
+          <w:tcPr>
+            <w:tcW w:w="7371" w:type="dxa"/>
+          </w:tcPr>
+          <w:p>
+            <w:pPr>
+              <w:rPr>
+                <w:rFonts w:asciiTheme="majorBidi" w:hAnsiTheme="majorBidi" w:cstheme="majorBidi"/>
+              </w:rPr>
+            </w:pPr>
+          </w:p>
+        </w:tc>
+        <w:tc>
+          <w:tcPr>
+            <w:tcW w:w="1979" w:type="dxa"/>
+          </w:tcPr>
+          <w:p>
+            <w:pPr>
+              <w:rPr>
+                <w:rFonts w:asciiTheme="majorBidi" w:hAnsiTheme="majorBidi" w:cstheme="majorBidi"/>
+              </w:rPr>
+            </w:pPr>
+          </w:p>
+        </w:tc>
+      </w:tr>
+      <w:tr>
+        <w:tc>
+          <w:tcPr>
+            <w:tcW w:w="7371" w:type="dxa"/>
+          </w:tcPr>
+          <w:p>
+            <w:pPr>
+              <w:rPr>
+                <w:rFonts w:asciiTheme="majorBidi" w:hAnsiTheme="majorBidi" w:cstheme="majorBidi"/>
+              </w:rPr>
+            </w:pPr>
+          </w:p>
+        </w:tc>
+        <w:tc>
+          <w:tcPr>
+            <w:tcW w:w="1979" w:type="dxa"/>
+          </w:tcPr>
+          <w:p>
+            <w:pPr>
+              <w:rPr>
+                <w:rFonts w:asciiTheme="majorBidi" w:hAnsiTheme="majorBidi" w:cstheme="majorBidi"/>
+              </w:rPr>
+            </w:pPr>
+          </w:p>
+        </w:tc>
+      </w:tr>
+      <w:tr>
+        <w:trPr>
+          <w:cnfStyle w:val="000000100000" w:firstRow="0" w:lastRow="0" w:firstColumn="0" w:lastColumn="0" w:oddVBand="0" w:evenVBand="0" w:oddHBand="1" w:evenHBand="0" w:firstRowFirstColumn="0" w:firstRowLastColumn="0" w:lastRowFirstColumn="0" w:lastRowLastColumn="0"/>
+        </w:trPr>
+        <w:tc>
+          <w:tcPr>
+            <w:tcW w:w="7371" w:type="dxa"/>
+          </w:tcPr>
+          <w:p>
+            <w:pPr>
+              <w:rPr>
+                <w:rFonts w:asciiTheme="majorBidi" w:hAnsiTheme="majorBidi" w:cstheme="majorBidi"/>
+              </w:rPr>
+            </w:pPr>
+          </w:p>
+        </w:tc>
+        <w:tc>
+          <w:tcPr>
+            <w:tcW w:w="1979" w:type="dxa"/>
+          </w:tcPr>
+          <w:p>
+            <w:pPr>
+              <w:rPr>
+                <w:rFonts w:asciiTheme="majorBidi" w:hAnsiTheme="majorBidi" w:cstheme="majorBidi"/>
+              </w:rPr>
+            </w:pPr>
+          </w:p>
+        </w:tc>
+      </w:tr>
+      <w:tr>
+        <w:tc>
+          <w:tcPr>
+            <w:tcW w:w="7371" w:type="dxa"/>
+          </w:tcPr>
+          <w:p>
+            <w:pPr>
+              <w:rPr>
+                <w:rFonts w:asciiTheme="majorBidi" w:hAnsiTheme="majorBidi" w:cstheme="majorBidi"/>
+              </w:rPr>
+            </w:pPr>
+          </w:p>
+        </w:tc>
+        <w:tc>
+          <w:tcPr>
+            <w:tcW w:w="1979" w:type="dxa"/>
+          </w:tcPr>
+          <w:p>
+            <w:pPr>
+              <w:rPr>
+                <w:rFonts w:asciiTheme="majorBidi" w:hAnsiTheme="majorBidi" w:cstheme="majorBidi"/>
+              </w:rPr>
+            </w:pPr>
+          </w:p>
+        </w:tc>
+      </w:tr>
+      <w:tr>
+        <w:trPr>
+          <w:cnfStyle w:val="000000100000" w:firstRow="0" w:lastRow="0" w:firstColumn="0" w:lastColumn="0" w:oddVBand="0" w:evenVBand="0" w:oddHBand="1" w:evenHBand="0" w:firstRowFirstColumn="0" w:firstRowLastColumn="0" w:lastRowFirstColumn="0" w:lastRowLastColumn="0"/>
+        </w:trPr>
+        <w:tc>
+          <w:tcPr>
+            <w:tcW w:w="7371" w:type="dxa"/>
+          </w:tcPr>
+          <w:p>
+            <w:pPr>
+              <w:rPr>
+                <w:rFonts w:asciiTheme="majorBidi" w:hAnsiTheme="majorBidi" w:cstheme="majorBidi"/>
+              </w:rPr>
+            </w:pPr>
+          </w:p>
+        </w:tc>
+        <w:tc>
+          <w:tcPr>
+            <w:tcW w:w="1979" w:type="dxa"/>
+          </w:tcPr>
+          <w:p>
+            <w:pPr>
+              <w:rPr>
+                <w:rFonts w:asciiTheme="majorBidi" w:hAnsiTheme="majorBidi" w:cstheme="majorBidi"/>
+              </w:rPr>
+            </w:pPr>
+          </w:p>
+        </w:tc>
+      </w:tr>
+      <w:tr>
+        <w:tc>
+          <w:tcPr>
+            <w:tcW w:w="7371" w:type="dxa"/>
+          </w:tcPr>
+          <w:p>
+            <w:pPr>
+              <w:rPr>
+                <w:rFonts w:asciiTheme="majorBidi" w:hAnsiTheme="majorBidi" w:cstheme="majorBidi"/>
+              </w:rPr>
+            </w:pPr>
+          </w:p>
+        </w:tc>
+        <w:tc>
+          <w:tcPr>
+            <w:tcW w:w="1979" w:type="dxa"/>
+          </w:tcPr>
+          <w:p>
+            <w:pPr>
+              <w:rPr>
+                <w:rFonts w:asciiTheme="majorBidi" w:hAnsiTheme="majorBidi" w:cstheme="majorBidi"/>
+              </w:rPr>
+            </w:pPr>
+          </w:p>
+        </w:tc>
+      </w:tr>
+      <w:tr>
+        <w:trPr>
+          <w:cnfStyle w:val="000000100000" w:firstRow="0" w:lastRow="0" w:firstColumn="0" w:lastColumn="0" w:oddVBand="0" w:evenVBand="0" w:oddHBand="1" w:evenHBand="0" w:firstRowFirstColumn="0" w:firstRowLastColumn="0" w:lastRowFirstColumn="0" w:lastRowLastColumn="0"/>
+        </w:trPr>
+        <w:tc>
+          <w:tcPr>
+            <w:tcW w:w="7371" w:type="dxa"/>
+          </w:tcPr>
+          <w:p>
+            <w:pPr>
+              <w:rPr>
+                <w:rFonts w:asciiTheme="majorBidi" w:hAnsiTheme="majorBidi" w:cstheme="majorBidi"/>
+              </w:rPr>
+            </w:pPr>
+          </w:p>
+        </w:tc>
+        <w:tc>
+          <w:tcPr>
+            <w:tcW w:w="1979" w:type="dxa"/>
+          </w:tcPr>
+          <w:p>
+            <w:pPr>
+              <w:rPr>
+                <w:rFonts w:asciiTheme="majorBidi" w:hAnsiTheme="majorBidi" w:cstheme="majorBidi"/>
+              </w:rPr>
+            </w:pPr>
+          </w:p>
+        </w:tc>
+      </w:tr>
+      <w:tr>
+        <w:tc>
+          <w:tcPr>
+            <w:tcW w:w="7371" w:type="dxa"/>
+          </w:tcPr>
+          <w:p>
+            <w:pPr>
+              <w:rPr>
+                <w:rFonts w:asciiTheme="majorBidi" w:hAnsiTheme="majorBidi" w:cstheme="majorBidi"/>
+              </w:rPr>
+            </w:pPr>
+          </w:p>
+        </w:tc>
+        <w:tc>
+          <w:tcPr>
+            <w:tcW w:w="1979" w:type="dxa"/>
+          </w:tcPr>
+          <w:p>
+            <w:pPr>
+              <w:rPr>
+                <w:rFonts w:asciiTheme="majorBidi" w:hAnsiTheme="majorBidi" w:cstheme="majorBidi"/>
+              </w:rPr>
+            </w:pPr>
+          </w:p>
+        </w:tc>
+      </w:tr>
+      <w:tr>
+        <w:trPr>
+          <w:cnfStyle w:val="000000100000" w:firstRow="0" w:lastRow="0" w:firstColumn="0" w:lastColumn="0" w:oddVBand="0" w:evenVBand="0" w:oddHBand="1" w:evenHBand="0" w:firstRowFirstColumn="0" w:firstRowLastColumn="0" w:lastRowFirstColumn="0" w:lastRowLastColumn="0"/>
+        </w:trPr>
+        <w:tc>
+          <w:tcPr>
+            <w:tcW w:w="7371" w:type="dxa"/>
+          </w:tcPr>
+          <w:p>
+            <w:pPr>
+              <w:rPr>
+                <w:rFonts w:asciiTheme="majorBidi" w:hAnsiTheme="majorBidi" w:cstheme="majorBidi"/>
+              </w:rPr>
+            </w:pPr>
+          </w:p>
+        </w:tc>
+        <w:tc>
+          <w:tcPr>
+            <w:tcW w:w="1979" w:type="dxa"/>
+          </w:tcPr>
+          <w:p>
+            <w:pPr>
+              <w:rPr>
+                <w:rFonts w:asciiTheme="majorBidi" w:hAnsiTheme="majorBidi" w:cstheme="majorBidi"/>
+              </w:rPr>
+            </w:pPr>
+          </w:p>
+        </w:tc>
+      </w:tr>
+      <w:tr>
+        <w:tc>
+          <w:tcPr>
+            <w:tcW w:w="7371" w:type="dxa"/>
+          </w:tcPr>
+          <w:p>
+            <w:pPr>
+              <w:rPr>
+                <w:rFonts w:asciiTheme="majorBidi" w:hAnsiTheme="majorBidi" w:cstheme="majorBidi"/>
+              </w:rPr>
+            </w:pPr>
+          </w:p>
+        </w:tc>
+        <w:tc>
+          <w:tcPr>
+            <w:tcW w:w="1979" w:type="dxa"/>
+          </w:tcPr>
+          <w:p>
+            <w:pPr>
+              <w:rPr>
+                <w:rFonts w:asciiTheme="majorBidi" w:hAnsiTheme="majorBidi" w:cstheme="majorBidi"/>
+              </w:rPr>
+            </w:pPr>
+          </w:p>
+        </w:tc>
+      </w:tr>
+      <w:tr>
+        <w:trPr>
+          <w:cnfStyle w:val="000000100000" w:firstRow="0" w:lastRow="0" w:firstColumn="0" w:lastColumn="0" w:oddVBand="0" w:evenVBand="0" w:oddHBand="1" w:evenHBand="0" w:firstRowFirstColumn="0" w:firstRowLastColumn="0" w:lastRowFirstColumn="0" w:lastRowLastColumn="0"/>
+        </w:trPr>
+        <w:tc>
+          <w:tcPr>
+            <w:tcW w:w="7371" w:type="dxa"/>
+          </w:tcPr>
+          <w:p>
+            <w:pPr>
+              <w:rPr>
+                <w:rFonts w:asciiTheme="majorBidi" w:hAnsiTheme="majorBidi" w:cstheme="majorBidi"/>
+              </w:rPr>
+            </w:pPr>
+          </w:p>
+        </w:tc>
+        <w:tc>
+          <w:tcPr>
+            <w:tcW w:w="1979" w:type="dxa"/>
+          </w:tcPr>
+          <w:p>
+            <w:pPr>
+              <w:rPr>
+                <w:rFonts w:asciiTheme="majorBidi" w:hAnsiTheme="majorBidi" w:cstheme="majorBidi"/>
+              </w:rPr>
+            </w:pPr>
+          </w:p>
+        </w:tc>
+      </w:tr>
+      <w:tr>
+        <w:tc>
+          <w:tcPr>
+            <w:tcW w:w="7371" w:type="dxa"/>
+          </w:tcPr>
+          <w:p>
+            <w:pPr>
+              <w:rPr>
+                <w:rFonts w:asciiTheme="majorBidi" w:hAnsiTheme="majorBidi" w:cstheme="majorBidi"/>
+              </w:rPr>
+            </w:pPr>
+          </w:p>
+        </w:tc>
+        <w:tc>
+          <w:tcPr>
+            <w:tcW w:w="1979" w:type="dxa"/>
+          </w:tcPr>
+          <w:p>
+            <w:pPr>
+              <w:rPr>
+                <w:rFonts w:asciiTheme="majorBidi" w:hAnsiTheme="majorBidi" w:cstheme="majorBidi"/>
+              </w:rPr>
+            </w:pPr>
+          </w:p>
+        </w:tc>
+      </w:tr>
+      <w:tr>
+        <w:trPr>
+          <w:cnfStyle w:val="000000100000" w:firstRow="0" w:lastRow="0" w:firstColumn="0" w:lastColumn="0" w:oddVBand="0" w:evenVBand="0" w:oddHBand="1" w:evenHBand="0" w:firstRowFirstColumn="0" w:firstRowLastColumn="0" w:lastRowFirstColumn="0" w:lastRowLastColumn="0"/>
+        </w:trPr>
+        <w:tc>
+          <w:tcPr>
+            <w:tcW w:w="7371" w:type="dxa"/>
+          </w:tcPr>
+          <w:p>
+            <w:pPr>
+              <w:rPr>
+                <w:rFonts w:asciiTheme="majorBidi" w:hAnsiTheme="majorBidi" w:cstheme="majorBidi"/>
+              </w:rPr>
+            </w:pPr>
+          </w:p>
+        </w:tc>
+        <w:tc>
+          <w:tcPr>
+            <w:tcW w:w="1979" w:type="dxa"/>
+          </w:tcPr>
+          <w:p>
+            <w:pPr>
+              <w:rPr>
+                <w:rFonts w:asciiTheme="majorBidi" w:hAnsiTheme="majorBidi" w:cstheme="majorBidi"/>
+              </w:rPr>
+            </w:pPr>
+          </w:p>
+        </w:tc>
+      </w:tr>
+      <w:tr>
+        <w:tc>
+          <w:tcPr>
+            <w:tcW w:w="7371" w:type="dxa"/>
+          </w:tcPr>
+          <w:p>
+            <w:pPr>
+              <w:rPr>
+                <w:rFonts w:asciiTheme="majorBidi" w:hAnsiTheme="majorBidi" w:cstheme="majorBidi"/>
+              </w:rPr>
+            </w:pPr>
+          </w:p>
+        </w:tc>
+        <w:tc>
+          <w:tcPr>
+            <w:tcW w:w="1979" w:type="dxa"/>
+          </w:tcPr>
+          <w:p>
+            <w:pPr>
+              <w:rPr>
+                <w:rFonts w:asciiTheme="majorBidi" w:hAnsiTheme="majorBidi" w:cstheme="majorBidi"/>
+              </w:rPr>
+            </w:pPr>
+          </w:p>
+        </w:tc>
+      </w:tr>
+      <w:tr>
+        <w:trPr>
+          <w:cnfStyle w:val="000000100000" w:firstRow="0" w:lastRow="0" w:firstColumn="0" w:lastColumn="0" w:oddVBand="0" w:evenVBand="0" w:oddHBand="1" w:evenHBand="0" w:firstRowFirstColumn="0" w:firstRowLastColumn="0" w:lastRowFirstColumn="0" w:lastRowLastColumn="0"/>
+        </w:trPr>
+        <w:tc>
+          <w:tcPr>
+            <w:tcW w:w="7371" w:type="dxa"/>
+          </w:tcPr>
+          <w:p>
+            <w:pPr>
+              <w:rPr>
+                <w:rFonts w:asciiTheme="majorBidi" w:hAnsiTheme="majorBidi" w:cstheme="majorBidi"/>
+              </w:rPr>
+            </w:pPr>
+          </w:p>
+        </w:tc>
+        <w:tc>
+          <w:tcPr>
+            <w:tcW w:w="1979" w:type="dxa"/>
+          </w:tcPr>
+          <w:p>
+            <w:pPr>
+              <w:rPr>
+                <w:rFonts w:asciiTheme="majorBidi" w:hAnsiTheme="majorBidi" w:cstheme="majorBidi"/>
+              </w:rPr>
+            </w:pPr>
+          </w:p>
+        </w:tc>
+      </w:tr>
+      <w:tr>
+        <w:tc>
+          <w:tcPr>
+            <w:tcW w:w="7371" w:type="dxa"/>
+          </w:tcPr>
+          <w:p>
+            <w:pPr>
+              <w:rPr>
+                <w:rFonts w:asciiTheme="majorBidi" w:hAnsiTheme="majorBidi" w:cstheme="majorBidi"/>
+              </w:rPr>
+            </w:pPr>
+          </w:p>
+        </w:tc>
+        <w:tc>
+          <w:tcPr>
+            <w:tcW w:w="1979" w:type="dxa"/>
+          </w:tcPr>
+          <w:p>
+            <w:pPr>
+              <w:rPr>
+                <w:rFonts w:asciiTheme="majorBidi" w:hAnsiTheme="majorBidi" w:cstheme="majorBidi"/>
+              </w:rPr>
+            </w:pPr>
+          </w:p>
+        </w:tc>
+      </w:tr>
+      <w:tr>
+        <w:trPr>
+          <w:cnfStyle w:val="000000100000" w:firstRow="0" w:lastRow="0" w:firstColumn="0" w:lastColumn="0" w:oddVBand="0" w:evenVBand="0" w:oddHBand="1" w:evenHBand="0" w:firstRowFirstColumn="0" w:firstRowLastColumn="0" w:lastRowFirstColumn="0" w:lastRowLastColumn="0"/>
+        </w:trPr>
+        <w:tc>
+          <w:tcPr>
+            <w:tcW w:w="7371" w:type="dxa"/>
+          </w:tcPr>
+          <w:p>
+            <w:pPr>
+              <w:rPr>
+                <w:rFonts w:asciiTheme="majorBidi" w:hAnsiTheme="majorBidi" w:cstheme="majorBidi"/>
+              </w:rPr>
+            </w:pPr>
+          </w:p>
+        </w:tc>
+        <w:tc>
+          <w:tcPr>
+            <w:tcW w:w="1979" w:type="dxa"/>
+          </w:tcPr>
+          <w:p>
+            <w:pPr>
+              <w:rPr>
+                <w:rFonts w:asciiTheme="majorBidi" w:hAnsiTheme="majorBidi" w:cstheme="majorBidi"/>
+              </w:rPr>
+            </w:pPr>
+          </w:p>
+        </w:tc>
+      </w:tr>
+      <w:tr>
+        <w:tc>
+          <w:tcPr>
+            <w:tcW w:w="7371" w:type="dxa"/>
+          </w:tcPr>
+          <w:p>
+            <w:pPr>
+              <w:rPr>
+                <w:rFonts w:asciiTheme="majorBidi" w:hAnsiTheme="majorBidi" w:cstheme="majorBidi"/>
+              </w:rPr>
+            </w:pPr>
+          </w:p>
+        </w:tc>
+        <w:tc>
+          <w:tcPr>
+            <w:tcW w:w="1979" w:type="dxa"/>
+          </w:tcPr>
+          <w:p>
+            <w:pPr>
+              <w:rPr>
+                <w:rFonts w:asciiTheme="majorBidi" w:hAnsiTheme="majorBidi" w:cstheme="majorBidi"/>
+              </w:rPr>
+            </w:pPr>
+          </w:p>
+        </w:tc>
+      </w:tr>
+      <w:tr>
+        <w:trPr>
+          <w:cnfStyle w:val="000000100000" w:firstRow="0" w:lastRow="0" w:firstColumn="0" w:lastColumn="0" w:oddVBand="0" w:evenVBand="0" w:oddHBand="1" w:evenHBand="0" w:firstRowFirstColumn="0" w:firstRowLastColumn="0" w:lastRowFirstColumn="0" w:lastRowLastColumn="0"/>
+        </w:trPr>
+        <w:tc>
+          <w:tcPr>
+            <w:tcW w:w="7371" w:type="dxa"/>
+          </w:tcPr>
+          <w:p>
+            <w:pPr>
+              <w:rPr>
+                <w:rFonts w:asciiTheme="majorBidi" w:hAnsiTheme="majorBidi" w:cstheme="majorBidi"/>
+              </w:rPr>
+            </w:pPr>
+          </w:p>
+        </w:tc>
+        <w:tc>
+          <w:tcPr>
+            <w:tcW w:w="1979" w:type="dxa"/>
           </w:tcPr>
           <w:p>
             <w:pPr>
@@ -2659,7 +4540,7 @@
                 <w:rFonts w:asciiTheme="majorBidi" w:hAnsiTheme="majorBidi" w:cstheme="majorBidi"/>
               </w:rPr>
             </w:pPr>
-            <w:hyperlink r:id="rId12" w:history="1">
+            <w:hyperlink r:id="rId14" w:history="1">
               <w:r>
                 <w:rPr>
                   <w:rStyle w:val="Hyperlink"/>
@@ -3287,6 +5168,357 @@
           <w:tcPr>
             <w:tcW w:w="1979" w:type="dxa"/>
             <w:shd w:val="clear" w:color="auto" w:fill="FFC000"/>
+          </w:tcPr>
+          <w:p>
+            <w:pPr>
+              <w:rPr>
+                <w:rFonts w:asciiTheme="majorBidi" w:hAnsiTheme="majorBidi" w:cstheme="majorBidi"/>
+              </w:rPr>
+            </w:pPr>
+          </w:p>
+        </w:tc>
+      </w:tr>
+      <w:tr>
+        <w:trPr>
+          <w:cnfStyle w:val="000000100000" w:firstRow="0" w:lastRow="0" w:firstColumn="0" w:lastColumn="0" w:oddVBand="0" w:evenVBand="0" w:oddHBand="1" w:evenHBand="0" w:firstRowFirstColumn="0" w:firstRowLastColumn="0" w:lastRowFirstColumn="0" w:lastRowLastColumn="0"/>
+        </w:trPr>
+        <w:tc>
+          <w:tcPr>
+            <w:tcW w:w="7371" w:type="dxa"/>
+          </w:tcPr>
+          <w:p>
+            <w:pPr>
+              <w:rPr>
+                <w:rFonts w:asciiTheme="majorBidi" w:hAnsiTheme="majorBidi" w:cstheme="majorBidi"/>
+              </w:rPr>
+            </w:pPr>
+            <w:r>
+              <w:rPr>
+                <w:rFonts w:ascii="NewBaskerville-Roman" w:hAnsi="NewBaskerville-Roman" w:cs="NewBaskerville-Roman"/>
+              </w:rPr>
+              <w:t xml:space="preserve">Kent Beck, </w:t>
+            </w:r>
+            <w:r>
+              <w:t>Extreme Programming Explained: Embrace Change</w:t>
+            </w:r>
+          </w:p>
+        </w:tc>
+        <w:tc>
+          <w:tcPr>
+            <w:tcW w:w="1979" w:type="dxa"/>
+            <w:shd w:val="clear" w:color="auto" w:fill="00B050"/>
+          </w:tcPr>
+          <w:p>
+            <w:pPr>
+              <w:rPr>
+                <w:rFonts w:asciiTheme="majorBidi" w:hAnsiTheme="majorBidi" w:cstheme="majorBidi"/>
+              </w:rPr>
+            </w:pPr>
+          </w:p>
+        </w:tc>
+      </w:tr>
+      <w:tr>
+        <w:tc>
+          <w:tcPr>
+            <w:tcW w:w="7371" w:type="dxa"/>
+          </w:tcPr>
+          <w:p>
+            <w:pPr>
+              <w:rPr>
+                <w:rFonts w:asciiTheme="majorBidi" w:hAnsiTheme="majorBidi" w:cstheme="majorBidi"/>
+              </w:rPr>
+            </w:pPr>
+          </w:p>
+        </w:tc>
+        <w:tc>
+          <w:tcPr>
+            <w:tcW w:w="1979" w:type="dxa"/>
+            <w:shd w:val="clear" w:color="auto" w:fill="auto"/>
+          </w:tcPr>
+          <w:p>
+            <w:pPr>
+              <w:rPr>
+                <w:rFonts w:asciiTheme="majorBidi" w:hAnsiTheme="majorBidi" w:cstheme="majorBidi"/>
+              </w:rPr>
+            </w:pPr>
+          </w:p>
+        </w:tc>
+      </w:tr>
+      <w:tr>
+        <w:trPr>
+          <w:cnfStyle w:val="000000100000" w:firstRow="0" w:lastRow="0" w:firstColumn="0" w:lastColumn="0" w:oddVBand="0" w:evenVBand="0" w:oddHBand="1" w:evenHBand="0" w:firstRowFirstColumn="0" w:firstRowLastColumn="0" w:lastRowFirstColumn="0" w:lastRowLastColumn="0"/>
+        </w:trPr>
+        <w:tc>
+          <w:tcPr>
+            <w:tcW w:w="7371" w:type="dxa"/>
+          </w:tcPr>
+          <w:p>
+            <w:pPr>
+              <w:rPr>
+                <w:rFonts w:asciiTheme="majorBidi" w:hAnsiTheme="majorBidi" w:cstheme="majorBidi"/>
+              </w:rPr>
+            </w:pPr>
+          </w:p>
+        </w:tc>
+        <w:tc>
+          <w:tcPr>
+            <w:tcW w:w="1979" w:type="dxa"/>
+            <w:shd w:val="clear" w:color="auto" w:fill="auto"/>
+          </w:tcPr>
+          <w:p>
+            <w:pPr>
+              <w:rPr>
+                <w:rFonts w:asciiTheme="majorBidi" w:hAnsiTheme="majorBidi" w:cstheme="majorBidi"/>
+              </w:rPr>
+            </w:pPr>
+          </w:p>
+        </w:tc>
+      </w:tr>
+      <w:tr>
+        <w:tc>
+          <w:tcPr>
+            <w:tcW w:w="7371" w:type="dxa"/>
+          </w:tcPr>
+          <w:p>
+            <w:pPr>
+              <w:rPr>
+                <w:rFonts w:asciiTheme="majorBidi" w:hAnsiTheme="majorBidi" w:cstheme="majorBidi"/>
+              </w:rPr>
+            </w:pPr>
+          </w:p>
+        </w:tc>
+        <w:tc>
+          <w:tcPr>
+            <w:tcW w:w="1979" w:type="dxa"/>
+            <w:shd w:val="clear" w:color="auto" w:fill="auto"/>
+          </w:tcPr>
+          <w:p>
+            <w:pPr>
+              <w:rPr>
+                <w:rFonts w:asciiTheme="majorBidi" w:hAnsiTheme="majorBidi" w:cstheme="majorBidi"/>
+              </w:rPr>
+            </w:pPr>
+          </w:p>
+        </w:tc>
+      </w:tr>
+      <w:tr>
+        <w:trPr>
+          <w:cnfStyle w:val="000000100000" w:firstRow="0" w:lastRow="0" w:firstColumn="0" w:lastColumn="0" w:oddVBand="0" w:evenVBand="0" w:oddHBand="1" w:evenHBand="0" w:firstRowFirstColumn="0" w:firstRowLastColumn="0" w:lastRowFirstColumn="0" w:lastRowLastColumn="0"/>
+        </w:trPr>
+        <w:tc>
+          <w:tcPr>
+            <w:tcW w:w="7371" w:type="dxa"/>
+          </w:tcPr>
+          <w:p>
+            <w:pPr>
+              <w:rPr>
+                <w:rFonts w:asciiTheme="majorBidi" w:hAnsiTheme="majorBidi" w:cstheme="majorBidi"/>
+              </w:rPr>
+            </w:pPr>
+          </w:p>
+        </w:tc>
+        <w:tc>
+          <w:tcPr>
+            <w:tcW w:w="1979" w:type="dxa"/>
+            <w:shd w:val="clear" w:color="auto" w:fill="auto"/>
+          </w:tcPr>
+          <w:p>
+            <w:pPr>
+              <w:rPr>
+                <w:rFonts w:asciiTheme="majorBidi" w:hAnsiTheme="majorBidi" w:cstheme="majorBidi"/>
+              </w:rPr>
+            </w:pPr>
+          </w:p>
+        </w:tc>
+      </w:tr>
+      <w:tr>
+        <w:tc>
+          <w:tcPr>
+            <w:tcW w:w="7371" w:type="dxa"/>
+          </w:tcPr>
+          <w:p>
+            <w:pPr>
+              <w:rPr>
+                <w:rFonts w:asciiTheme="majorBidi" w:hAnsiTheme="majorBidi" w:cstheme="majorBidi"/>
+              </w:rPr>
+            </w:pPr>
+          </w:p>
+        </w:tc>
+        <w:tc>
+          <w:tcPr>
+            <w:tcW w:w="1979" w:type="dxa"/>
+            <w:shd w:val="clear" w:color="auto" w:fill="auto"/>
+          </w:tcPr>
+          <w:p>
+            <w:pPr>
+              <w:rPr>
+                <w:rFonts w:asciiTheme="majorBidi" w:hAnsiTheme="majorBidi" w:cstheme="majorBidi"/>
+              </w:rPr>
+            </w:pPr>
+          </w:p>
+        </w:tc>
+      </w:tr>
+      <w:tr>
+        <w:trPr>
+          <w:cnfStyle w:val="000000100000" w:firstRow="0" w:lastRow="0" w:firstColumn="0" w:lastColumn="0" w:oddVBand="0" w:evenVBand="0" w:oddHBand="1" w:evenHBand="0" w:firstRowFirstColumn="0" w:firstRowLastColumn="0" w:lastRowFirstColumn="0" w:lastRowLastColumn="0"/>
+        </w:trPr>
+        <w:tc>
+          <w:tcPr>
+            <w:tcW w:w="7371" w:type="dxa"/>
+          </w:tcPr>
+          <w:p>
+            <w:pPr>
+              <w:rPr>
+                <w:rFonts w:asciiTheme="majorBidi" w:hAnsiTheme="majorBidi" w:cstheme="majorBidi"/>
+              </w:rPr>
+            </w:pPr>
+          </w:p>
+        </w:tc>
+        <w:tc>
+          <w:tcPr>
+            <w:tcW w:w="1979" w:type="dxa"/>
+            <w:shd w:val="clear" w:color="auto" w:fill="auto"/>
+          </w:tcPr>
+          <w:p>
+            <w:pPr>
+              <w:rPr>
+                <w:rFonts w:asciiTheme="majorBidi" w:hAnsiTheme="majorBidi" w:cstheme="majorBidi"/>
+              </w:rPr>
+            </w:pPr>
+          </w:p>
+        </w:tc>
+      </w:tr>
+      <w:tr>
+        <w:tc>
+          <w:tcPr>
+            <w:tcW w:w="7371" w:type="dxa"/>
+          </w:tcPr>
+          <w:p>
+            <w:pPr>
+              <w:rPr>
+                <w:rFonts w:asciiTheme="majorBidi" w:hAnsiTheme="majorBidi" w:cstheme="majorBidi"/>
+              </w:rPr>
+            </w:pPr>
+          </w:p>
+        </w:tc>
+        <w:tc>
+          <w:tcPr>
+            <w:tcW w:w="1979" w:type="dxa"/>
+            <w:shd w:val="clear" w:color="auto" w:fill="auto"/>
+          </w:tcPr>
+          <w:p>
+            <w:pPr>
+              <w:rPr>
+                <w:rFonts w:asciiTheme="majorBidi" w:hAnsiTheme="majorBidi" w:cstheme="majorBidi"/>
+              </w:rPr>
+            </w:pPr>
+          </w:p>
+        </w:tc>
+      </w:tr>
+      <w:tr>
+        <w:trPr>
+          <w:cnfStyle w:val="000000100000" w:firstRow="0" w:lastRow="0" w:firstColumn="0" w:lastColumn="0" w:oddVBand="0" w:evenVBand="0" w:oddHBand="1" w:evenHBand="0" w:firstRowFirstColumn="0" w:firstRowLastColumn="0" w:lastRowFirstColumn="0" w:lastRowLastColumn="0"/>
+        </w:trPr>
+        <w:tc>
+          <w:tcPr>
+            <w:tcW w:w="7371" w:type="dxa"/>
+          </w:tcPr>
+          <w:p>
+            <w:pPr>
+              <w:rPr>
+                <w:rFonts w:asciiTheme="majorBidi" w:hAnsiTheme="majorBidi" w:cstheme="majorBidi"/>
+              </w:rPr>
+            </w:pPr>
+          </w:p>
+        </w:tc>
+        <w:tc>
+          <w:tcPr>
+            <w:tcW w:w="1979" w:type="dxa"/>
+            <w:shd w:val="clear" w:color="auto" w:fill="auto"/>
+          </w:tcPr>
+          <w:p>
+            <w:pPr>
+              <w:rPr>
+                <w:rFonts w:asciiTheme="majorBidi" w:hAnsiTheme="majorBidi" w:cstheme="majorBidi"/>
+              </w:rPr>
+            </w:pPr>
+          </w:p>
+        </w:tc>
+      </w:tr>
+      <w:tr>
+        <w:tc>
+          <w:tcPr>
+            <w:tcW w:w="7371" w:type="dxa"/>
+          </w:tcPr>
+          <w:p>
+            <w:pPr>
+              <w:rPr>
+                <w:rFonts w:asciiTheme="majorBidi" w:hAnsiTheme="majorBidi" w:cstheme="majorBidi"/>
+              </w:rPr>
+            </w:pPr>
+          </w:p>
+        </w:tc>
+        <w:tc>
+          <w:tcPr>
+            <w:tcW w:w="1979" w:type="dxa"/>
+            <w:shd w:val="clear" w:color="auto" w:fill="auto"/>
+          </w:tcPr>
+          <w:p>
+            <w:pPr>
+              <w:rPr>
+                <w:rFonts w:asciiTheme="majorBidi" w:hAnsiTheme="majorBidi" w:cstheme="majorBidi"/>
+              </w:rPr>
+            </w:pPr>
+          </w:p>
+        </w:tc>
+      </w:tr>
+      <w:tr>
+        <w:trPr>
+          <w:cnfStyle w:val="000000100000" w:firstRow="0" w:lastRow="0" w:firstColumn="0" w:lastColumn="0" w:oddVBand="0" w:evenVBand="0" w:oddHBand="1" w:evenHBand="0" w:firstRowFirstColumn="0" w:firstRowLastColumn="0" w:lastRowFirstColumn="0" w:lastRowLastColumn="0"/>
+        </w:trPr>
+        <w:tc>
+          <w:tcPr>
+            <w:tcW w:w="7371" w:type="dxa"/>
+          </w:tcPr>
+          <w:p>
+            <w:pPr>
+              <w:rPr>
+                <w:rFonts w:asciiTheme="majorBidi" w:hAnsiTheme="majorBidi" w:cstheme="majorBidi"/>
+              </w:rPr>
+            </w:pPr>
+          </w:p>
+        </w:tc>
+        <w:tc>
+          <w:tcPr>
+            <w:tcW w:w="1979" w:type="dxa"/>
+            <w:shd w:val="clear" w:color="auto" w:fill="auto"/>
+          </w:tcPr>
+          <w:p>
+            <w:pPr>
+              <w:rPr>
+                <w:rFonts w:asciiTheme="majorBidi" w:hAnsiTheme="majorBidi" w:cstheme="majorBidi"/>
+              </w:rPr>
+            </w:pPr>
+          </w:p>
+        </w:tc>
+      </w:tr>
+      <w:tr>
+        <w:tc>
+          <w:tcPr>
+            <w:tcW w:w="7371" w:type="dxa"/>
+          </w:tcPr>
+          <w:p>
+            <w:pPr>
+              <w:rPr>
+                <w:rFonts w:asciiTheme="majorBidi" w:hAnsiTheme="majorBidi" w:cstheme="majorBidi"/>
+              </w:rPr>
+            </w:pPr>
+          </w:p>
+        </w:tc>
+        <w:tc>
+          <w:tcPr>
+            <w:tcW w:w="1979" w:type="dxa"/>
+            <w:shd w:val="clear" w:color="auto" w:fill="auto"/>
           </w:tcPr>
           <w:p>
             <w:pPr>
@@ -4091,6 +6323,15 @@
       <w:u w:val="single"/>
     </w:rPr>
   </w:style>
+  <w:style w:type="paragraph" w:styleId="NoSpacing">
+    <w:name w:val="No Spacing"/>
+    <w:uiPriority w:val="1"/>
+    <w:qFormat/>
+    <w:rsid w:val="003470D9"/>
+    <w:pPr>
+      <w:spacing w:after="0" w:line="240" w:lineRule="auto"/>
+    </w:pPr>
+  </w:style>
 </w:styles>
 </file>
 

</xml_diff>

<commit_message>
chore(TBDW): add some new items to the TBDW doc
</commit_message>
<xml_diff>
--- a/to-be-dealt-with.docx
+++ b/to-be-dealt-with.docx
@@ -1074,6 +1074,12 @@
                 <w:rFonts w:asciiTheme="majorBidi" w:hAnsiTheme="majorBidi" w:cstheme="majorBidi"/>
               </w:rPr>
             </w:pPr>
+            <w:r>
+              <w:rPr>
+                <w:rFonts w:asciiTheme="majorBidi" w:hAnsiTheme="majorBidi" w:cstheme="majorBidi"/>
+              </w:rPr>
+              <w:t>Java8, scope of variables in lambdas, etc..</w:t>
+            </w:r>
           </w:p>
         </w:tc>
         <w:tc>
@@ -1091,11 +1097,13 @@
         <w:tc>
           <w:tcPr>
             <w:tcW w:w="1071" w:type="dxa"/>
-          </w:tcPr>
-          <w:p>
-            <w:pPr>
-              <w:rPr>
-                <w:rFonts w:asciiTheme="majorBidi" w:hAnsiTheme="majorBidi" w:cstheme="majorBidi"/>
+            <w:shd w:val="clear" w:color="auto" w:fill="FFC000"/>
+          </w:tcPr>
+          <w:p>
+            <w:pPr>
+              <w:rPr>
+                <w:rFonts w:asciiTheme="majorBidi" w:hAnsiTheme="majorBidi" w:cstheme="majorBidi"/>
+                <w:color w:val="FFC000"/>
               </w:rPr>
             </w:pPr>
           </w:p>
@@ -1115,6 +1123,36 @@
                 <w:rFonts w:asciiTheme="majorBidi" w:hAnsiTheme="majorBidi" w:cstheme="majorBidi"/>
               </w:rPr>
             </w:pPr>
+            <w:r>
+              <w:rPr>
+                <w:rFonts w:asciiTheme="majorBidi" w:hAnsiTheme="majorBidi" w:cstheme="majorBidi"/>
+              </w:rPr>
+              <w:t>Literals in Java, d,</w:t>
+            </w:r>
+            <w:r>
+              <w:rPr>
+                <w:rFonts w:asciiTheme="majorBidi" w:hAnsiTheme="majorBidi" w:cstheme="majorBidi"/>
+              </w:rPr>
+              <w:t xml:space="preserve"> </w:t>
+            </w:r>
+            <w:r>
+              <w:rPr>
+                <w:rFonts w:asciiTheme="majorBidi" w:hAnsiTheme="majorBidi" w:cstheme="majorBidi"/>
+              </w:rPr>
+              <w:t>f,</w:t>
+            </w:r>
+            <w:r>
+              <w:rPr>
+                <w:rFonts w:asciiTheme="majorBidi" w:hAnsiTheme="majorBidi" w:cstheme="majorBidi"/>
+              </w:rPr>
+              <w:t xml:space="preserve"> </w:t>
+            </w:r>
+            <w:r>
+              <w:rPr>
+                <w:rFonts w:asciiTheme="majorBidi" w:hAnsiTheme="majorBidi" w:cstheme="majorBidi"/>
+              </w:rPr>
+              <w:t>…</w:t>
+            </w:r>
           </w:p>
         </w:tc>
         <w:tc>
@@ -1775,6 +1813,47 @@
         </w:tc>
       </w:tr>
       <w:tr>
+        <w:tc>
+          <w:tcPr>
+            <w:tcW w:w="5954" w:type="dxa"/>
+          </w:tcPr>
+          <w:p>
+            <w:pPr>
+              <w:rPr>
+                <w:rFonts w:asciiTheme="majorBidi" w:hAnsiTheme="majorBidi" w:cstheme="majorBidi"/>
+              </w:rPr>
+            </w:pPr>
+          </w:p>
+        </w:tc>
+        <w:tc>
+          <w:tcPr>
+            <w:tcW w:w="2335" w:type="dxa"/>
+          </w:tcPr>
+          <w:p>
+            <w:pPr>
+              <w:rPr>
+                <w:rFonts w:asciiTheme="majorBidi" w:hAnsiTheme="majorBidi" w:cstheme="majorBidi"/>
+              </w:rPr>
+            </w:pPr>
+          </w:p>
+        </w:tc>
+        <w:tc>
+          <w:tcPr>
+            <w:tcW w:w="1071" w:type="dxa"/>
+          </w:tcPr>
+          <w:p>
+            <w:pPr>
+              <w:rPr>
+                <w:rFonts w:asciiTheme="majorBidi" w:hAnsiTheme="majorBidi" w:cstheme="majorBidi"/>
+              </w:rPr>
+            </w:pPr>
+          </w:p>
+        </w:tc>
+      </w:tr>
+      <w:tr>
+        <w:trPr>
+          <w:cnfStyle w:val="000000100000" w:firstRow="0" w:lastRow="0" w:firstColumn="0" w:lastColumn="0" w:oddVBand="0" w:evenVBand="0" w:oddHBand="1" w:evenHBand="0" w:firstRowFirstColumn="0" w:firstRowLastColumn="0" w:lastRowFirstColumn="0" w:lastRowLastColumn="0"/>
+        </w:trPr>
         <w:tc>
           <w:tcPr>
             <w:tcW w:w="5954" w:type="dxa"/>
@@ -3684,6 +3763,12 @@
                 <w:rFonts w:asciiTheme="majorBidi" w:hAnsiTheme="majorBidi" w:cstheme="majorBidi"/>
               </w:rPr>
             </w:pPr>
+            <w:r>
+              <w:rPr>
+                <w:rFonts w:asciiTheme="majorBidi" w:hAnsiTheme="majorBidi" w:cstheme="majorBidi"/>
+              </w:rPr>
+              <w:t>How not to ruin git history when renaming files</w:t>
+            </w:r>
           </w:p>
         </w:tc>
         <w:tc>

</xml_diff>

<commit_message>
chore(TBDW): add some more items to the TBDW
</commit_message>
<xml_diff>
--- a/to-be-dealt-with.docx
+++ b/to-be-dealt-with.docx
@@ -255,7 +255,21 @@
               <w:rPr>
                 <w:rFonts w:asciiTheme="majorBidi" w:hAnsiTheme="majorBidi" w:cstheme="majorBidi"/>
               </w:rPr>
-              <w:t xml:space="preserve"> are </w:t>
+              <w:t xml:space="preserve"> </w:t>
+            </w:r>
+            <w:proofErr w:type="gramStart"/>
+            <w:r>
+              <w:rPr>
+                <w:rFonts w:asciiTheme="majorBidi" w:hAnsiTheme="majorBidi" w:cstheme="majorBidi"/>
+              </w:rPr>
+              <w:t>are</w:t>
+            </w:r>
+            <w:proofErr w:type="gramEnd"/>
+            <w:r>
+              <w:rPr>
+                <w:rFonts w:asciiTheme="majorBidi" w:hAnsiTheme="majorBidi" w:cstheme="majorBidi"/>
+              </w:rPr>
+              <w:t xml:space="preserve"> </w:t>
             </w:r>
             <w:r>
               <w:rPr>
@@ -1170,6 +1184,7 @@
         <w:tc>
           <w:tcPr>
             <w:tcW w:w="1071" w:type="dxa"/>
+            <w:shd w:val="clear" w:color="auto" w:fill="FFFF00"/>
           </w:tcPr>
           <w:p>
             <w:pPr>
@@ -2561,7 +2576,21 @@
               <w:rPr>
                 <w:rFonts w:asciiTheme="majorBidi" w:hAnsiTheme="majorBidi" w:cstheme="majorBidi"/>
               </w:rPr>
-              <w:t>@Where, etc.)</w:t>
+              <w:t>@</w:t>
+            </w:r>
+            <w:proofErr w:type="gramStart"/>
+            <w:r>
+              <w:rPr>
+                <w:rFonts w:asciiTheme="majorBidi" w:hAnsiTheme="majorBidi" w:cstheme="majorBidi"/>
+              </w:rPr>
+              <w:t>Where</w:t>
+            </w:r>
+            <w:proofErr w:type="gramEnd"/>
+            <w:r>
+              <w:rPr>
+                <w:rFonts w:asciiTheme="majorBidi" w:hAnsiTheme="majorBidi" w:cstheme="majorBidi"/>
+              </w:rPr>
+              <w:t>, etc.)</w:t>
             </w:r>
           </w:p>
         </w:tc>
@@ -2892,7 +2921,7 @@
         <w:tc>
           <w:tcPr>
             <w:tcW w:w="1071" w:type="dxa"/>
-            <w:shd w:val="clear" w:color="auto" w:fill="auto"/>
+            <w:shd w:val="clear" w:color="auto" w:fill="FFFF00"/>
           </w:tcPr>
           <w:p>
             <w:pPr>
@@ -2917,6 +2946,13 @@
                 <w:rFonts w:asciiTheme="majorBidi" w:hAnsiTheme="majorBidi" w:cstheme="majorBidi"/>
               </w:rPr>
             </w:pPr>
+            <w:r>
+              <w:rPr>
+                <w:rFonts w:asciiTheme="majorBidi" w:hAnsiTheme="majorBidi" w:cstheme="majorBidi"/>
+              </w:rPr>
+              <w:lastRenderedPageBreak/>
+              <w:t>Configuration management in spring</w:t>
+            </w:r>
           </w:p>
         </w:tc>
         <w:tc>
@@ -2934,7 +2970,7 @@
         <w:tc>
           <w:tcPr>
             <w:tcW w:w="1071" w:type="dxa"/>
-            <w:shd w:val="clear" w:color="auto" w:fill="auto"/>
+            <w:shd w:val="clear" w:color="auto" w:fill="FFC000"/>
           </w:tcPr>
           <w:p>
             <w:pPr>
@@ -2956,6 +2992,18 @@
                 <w:rFonts w:asciiTheme="majorBidi" w:hAnsiTheme="majorBidi" w:cstheme="majorBidi"/>
               </w:rPr>
             </w:pPr>
+            <w:r>
+              <w:rPr>
+                <w:rFonts w:asciiTheme="majorBidi" w:hAnsiTheme="majorBidi" w:cstheme="majorBidi"/>
+              </w:rPr>
+              <w:t>How they write things like orElseThrow</w:t>
+            </w:r>
+            <w:r>
+              <w:rPr>
+                <w:rFonts w:asciiTheme="majorBidi" w:hAnsiTheme="majorBidi" w:cstheme="majorBidi"/>
+              </w:rPr>
+              <w:t>, buildAndThrow for builders, etc.</w:t>
+            </w:r>
           </w:p>
         </w:tc>
         <w:tc>
@@ -2973,7 +3021,7 @@
         <w:tc>
           <w:tcPr>
             <w:tcW w:w="1071" w:type="dxa"/>
-            <w:shd w:val="clear" w:color="auto" w:fill="auto"/>
+            <w:shd w:val="clear" w:color="auto" w:fill="92D050"/>
           </w:tcPr>
           <w:p>
             <w:pPr>
@@ -3742,6 +3790,7 @@
         <w:tc>
           <w:tcPr>
             <w:tcW w:w="1979" w:type="dxa"/>
+            <w:shd w:val="clear" w:color="auto" w:fill="FFFF00"/>
           </w:tcPr>
           <w:p>
             <w:pPr>
@@ -3774,6 +3823,7 @@
         <w:tc>
           <w:tcPr>
             <w:tcW w:w="1979" w:type="dxa"/>
+            <w:shd w:val="clear" w:color="auto" w:fill="C00000"/>
           </w:tcPr>
           <w:p>
             <w:pPr>
@@ -3798,11 +3848,36 @@
                 <w:rFonts w:asciiTheme="majorBidi" w:hAnsiTheme="majorBidi" w:cstheme="majorBidi"/>
               </w:rPr>
             </w:pPr>
+            <w:r>
+              <w:rPr>
+                <w:rFonts w:asciiTheme="majorBidi" w:hAnsiTheme="majorBidi" w:cstheme="majorBidi"/>
+              </w:rPr>
+              <w:t xml:space="preserve">What are the </w:t>
+            </w:r>
+            <w:r>
+              <w:rPr>
+                <w:rFonts w:asciiTheme="majorBidi" w:hAnsiTheme="majorBidi" w:cstheme="majorBidi"/>
+              </w:rPr>
+              <w:t>use cases</w:t>
+            </w:r>
+            <w:r>
+              <w:rPr>
+                <w:rFonts w:asciiTheme="majorBidi" w:hAnsiTheme="majorBidi" w:cstheme="majorBidi"/>
+              </w:rPr>
+              <w:t xml:space="preserve"> of inner classes</w:t>
+            </w:r>
+            <w:r>
+              <w:rPr>
+                <w:rFonts w:asciiTheme="majorBidi" w:hAnsiTheme="majorBidi" w:cstheme="majorBidi"/>
+              </w:rPr>
+              <w:t>?</w:t>
+            </w:r>
           </w:p>
         </w:tc>
         <w:tc>
           <w:tcPr>
             <w:tcW w:w="1979" w:type="dxa"/>
+            <w:shd w:val="clear" w:color="auto" w:fill="FFC000"/>
           </w:tcPr>
           <w:p>
             <w:pPr>

</xml_diff>

<commit_message>
chore: add more items to the TBDW doc
</commit_message>
<xml_diff>
--- a/to-be-dealt-with.docx
+++ b/to-be-dealt-with.docx
@@ -1206,6 +1206,12 @@
                 <w:rFonts w:asciiTheme="majorBidi" w:hAnsiTheme="majorBidi" w:cstheme="majorBidi"/>
               </w:rPr>
             </w:pPr>
+            <w:r>
+              <w:rPr>
+                <w:rFonts w:asciiTheme="majorBidi" w:hAnsiTheme="majorBidi" w:cstheme="majorBidi"/>
+              </w:rPr>
+              <w:t>Transparency in dependent classes like in the context of JPA, or test classes to the code under test.</w:t>
+            </w:r>
           </w:p>
         </w:tc>
         <w:tc>
@@ -1223,6 +1229,7 @@
         <w:tc>
           <w:tcPr>
             <w:tcW w:w="1071" w:type="dxa"/>
+            <w:shd w:val="clear" w:color="auto" w:fill="92D050"/>
           </w:tcPr>
           <w:p>
             <w:pPr>
@@ -2902,6 +2909,7 @@
               <w:rPr>
                 <w:rFonts w:asciiTheme="majorBidi" w:hAnsiTheme="majorBidi" w:cstheme="majorBidi"/>
               </w:rPr>
+              <w:lastRenderedPageBreak/>
               <w:t>Handling Blobs in Database and file storages</w:t>
             </w:r>
           </w:p>
@@ -2950,7 +2958,6 @@
               <w:rPr>
                 <w:rFonts w:asciiTheme="majorBidi" w:hAnsiTheme="majorBidi" w:cstheme="majorBidi"/>
               </w:rPr>
-              <w:lastRenderedPageBreak/>
               <w:t>Configuration management in spring</w:t>
             </w:r>
           </w:p>

</xml_diff>

<commit_message>
chore: add some more items to the TBDW doc
</commit_message>
<xml_diff>
--- a/to-be-dealt-with.docx
+++ b/to-be-dealt-with.docx
@@ -1254,6 +1254,12 @@
                 <w:rFonts w:asciiTheme="majorBidi" w:hAnsiTheme="majorBidi" w:cstheme="majorBidi"/>
               </w:rPr>
             </w:pPr>
+            <w:r>
+              <w:rPr>
+                <w:rFonts w:asciiTheme="majorBidi" w:hAnsiTheme="majorBidi" w:cstheme="majorBidi"/>
+              </w:rPr>
+              <w:t>Sealed access modifier in java 17</w:t>
+            </w:r>
           </w:p>
         </w:tc>
         <w:tc>
@@ -1271,6 +1277,7 @@
         <w:tc>
           <w:tcPr>
             <w:tcW w:w="1071" w:type="dxa"/>
+            <w:shd w:val="clear" w:color="auto" w:fill="92D050"/>
           </w:tcPr>
           <w:p>
             <w:pPr>
@@ -3906,11 +3913,36 @@
                 <w:rFonts w:asciiTheme="majorBidi" w:hAnsiTheme="majorBidi" w:cstheme="majorBidi"/>
               </w:rPr>
             </w:pPr>
+            <w:r>
+              <w:rPr>
+                <w:rFonts w:asciiTheme="majorBidi" w:hAnsiTheme="majorBidi" w:cstheme="majorBidi"/>
+              </w:rPr>
+              <w:t xml:space="preserve">Read-only mode in hibernate and its </w:t>
+            </w:r>
+            <w:r>
+              <w:rPr>
+                <w:rFonts w:asciiTheme="majorBidi" w:hAnsiTheme="majorBidi" w:cstheme="majorBidi"/>
+              </w:rPr>
+              <w:t xml:space="preserve">special </w:t>
+            </w:r>
+            <w:r>
+              <w:rPr>
+                <w:rFonts w:asciiTheme="majorBidi" w:hAnsiTheme="majorBidi" w:cstheme="majorBidi"/>
+              </w:rPr>
+              <w:t>behavior when dealing with associations especially mapped collections.</w:t>
+            </w:r>
+            <w:r>
+              <w:rPr>
+                <w:rFonts w:asciiTheme="majorBidi" w:hAnsiTheme="majorBidi" w:cstheme="majorBidi"/>
+              </w:rPr>
+              <w:t xml:space="preserve"> And remove operations</w:t>
+            </w:r>
           </w:p>
         </w:tc>
         <w:tc>
           <w:tcPr>
             <w:tcW w:w="1979" w:type="dxa"/>
+            <w:shd w:val="clear" w:color="auto" w:fill="FFFF00"/>
           </w:tcPr>
           <w:p>
             <w:pPr>

</xml_diff>

<commit_message>
chore: add some items to the TBDW doc
</commit_message>
<xml_diff>
--- a/to-be-dealt-with.docx
+++ b/to-be-dealt-with.docx
@@ -1891,6 +1891,12 @@
                 <w:rFonts w:asciiTheme="majorBidi" w:hAnsiTheme="majorBidi" w:cstheme="majorBidi"/>
               </w:rPr>
             </w:pPr>
+            <w:r>
+              <w:rPr>
+                <w:rFonts w:asciiTheme="majorBidi" w:hAnsiTheme="majorBidi" w:cstheme="majorBidi"/>
+              </w:rPr>
+              <w:t>CDNs</w:t>
+            </w:r>
           </w:p>
         </w:tc>
         <w:tc>
@@ -1908,6 +1914,7 @@
         <w:tc>
           <w:tcPr>
             <w:tcW w:w="1071" w:type="dxa"/>
+            <w:shd w:val="clear" w:color="auto" w:fill="FFFF00"/>
           </w:tcPr>
           <w:p>
             <w:pPr>
@@ -1929,6 +1936,12 @@
                 <w:rFonts w:asciiTheme="majorBidi" w:hAnsiTheme="majorBidi" w:cstheme="majorBidi"/>
               </w:rPr>
             </w:pPr>
+            <w:r>
+              <w:rPr>
+                <w:rFonts w:asciiTheme="majorBidi" w:hAnsiTheme="majorBidi" w:cstheme="majorBidi"/>
+              </w:rPr>
+              <w:t>UDP, and other protocols</w:t>
+            </w:r>
           </w:p>
         </w:tc>
         <w:tc>
@@ -1946,6 +1959,7 @@
         <w:tc>
           <w:tcPr>
             <w:tcW w:w="1071" w:type="dxa"/>
+            <w:shd w:val="clear" w:color="auto" w:fill="FFC000"/>
           </w:tcPr>
           <w:p>
             <w:pPr>
@@ -1970,6 +1984,12 @@
                 <w:rFonts w:asciiTheme="majorBidi" w:hAnsiTheme="majorBidi" w:cstheme="majorBidi"/>
               </w:rPr>
             </w:pPr>
+            <w:r>
+              <w:rPr>
+                <w:rFonts w:asciiTheme="majorBidi" w:hAnsiTheme="majorBidi" w:cstheme="majorBidi"/>
+              </w:rPr>
+              <w:t>Object Storage Database</w:t>
+            </w:r>
           </w:p>
         </w:tc>
         <w:tc>
@@ -1987,6 +2007,7 @@
         <w:tc>
           <w:tcPr>
             <w:tcW w:w="1071" w:type="dxa"/>
+            <w:shd w:val="clear" w:color="auto" w:fill="FFC000"/>
           </w:tcPr>
           <w:p>
             <w:pPr>
@@ -3267,6 +3288,12 @@
                 <w:rFonts w:asciiTheme="majorBidi" w:hAnsiTheme="majorBidi" w:cstheme="majorBidi"/>
               </w:rPr>
             </w:pPr>
+            <w:r>
+              <w:rPr>
+                <w:rFonts w:asciiTheme="majorBidi" w:hAnsiTheme="majorBidi" w:cstheme="majorBidi"/>
+              </w:rPr>
+              <w:t>Aggregate operators, reduction, parallelism in java collections</w:t>
+            </w:r>
           </w:p>
         </w:tc>
         <w:tc>
@@ -3284,7 +3311,7 @@
         <w:tc>
           <w:tcPr>
             <w:tcW w:w="1071" w:type="dxa"/>
-            <w:shd w:val="clear" w:color="auto" w:fill="auto"/>
+            <w:shd w:val="clear" w:color="auto" w:fill="FFFF00"/>
           </w:tcPr>
           <w:p>
             <w:pPr>
@@ -3309,6 +3336,12 @@
                 <w:rFonts w:asciiTheme="majorBidi" w:hAnsiTheme="majorBidi" w:cstheme="majorBidi"/>
               </w:rPr>
             </w:pPr>
+            <w:r>
+              <w:rPr>
+                <w:rFonts w:asciiTheme="majorBidi" w:hAnsiTheme="majorBidi" w:cstheme="majorBidi"/>
+              </w:rPr>
+              <w:t>Floyd’s Cycle finding algorithm</w:t>
+            </w:r>
           </w:p>
         </w:tc>
         <w:tc>
@@ -3326,7 +3359,7 @@
         <w:tc>
           <w:tcPr>
             <w:tcW w:w="1071" w:type="dxa"/>
-            <w:shd w:val="clear" w:color="auto" w:fill="auto"/>
+            <w:shd w:val="clear" w:color="auto" w:fill="FFFF00"/>
           </w:tcPr>
           <w:p>
             <w:pPr>
@@ -5688,6 +5721,21 @@
                 <w:rFonts w:asciiTheme="majorBidi" w:hAnsiTheme="majorBidi" w:cstheme="majorBidi"/>
               </w:rPr>
             </w:pPr>
+            <w:r>
+              <w:rPr>
+                <w:rFonts w:asciiTheme="majorBidi" w:hAnsiTheme="majorBidi" w:cstheme="majorBidi"/>
+              </w:rPr>
+              <w:t xml:space="preserve">Good DSA document: </w:t>
+            </w:r>
+            <w:hyperlink r:id="rId16" w:history="1">
+              <w:r>
+                <w:rPr>
+                  <w:rStyle w:val="Hyperlink"/>
+                  <w:rFonts w:asciiTheme="majorBidi" w:hAnsiTheme="majorBidi" w:cstheme="majorBidi"/>
+                </w:rPr>
+                <w:t>https://www.wscubetech.com/resources/dsa</w:t>
+              </w:r>
+            </w:hyperlink>
           </w:p>
         </w:tc>
         <w:tc>

</xml_diff>

<commit_message>
add more items to the TBDW doc
</commit_message>
<xml_diff>
--- a/to-be-dealt-with.docx
+++ b/to-be-dealt-with.docx
@@ -255,7 +255,21 @@
               <w:rPr>
                 <w:rFonts w:asciiTheme="majorBidi" w:hAnsiTheme="majorBidi" w:cstheme="majorBidi"/>
               </w:rPr>
-              <w:t xml:space="preserve"> are </w:t>
+              <w:t xml:space="preserve"> </w:t>
+            </w:r>
+            <w:proofErr w:type="gramStart"/>
+            <w:r>
+              <w:rPr>
+                <w:rFonts w:asciiTheme="majorBidi" w:hAnsiTheme="majorBidi" w:cstheme="majorBidi"/>
+              </w:rPr>
+              <w:t>are</w:t>
+            </w:r>
+            <w:proofErr w:type="gramEnd"/>
+            <w:r>
+              <w:rPr>
+                <w:rFonts w:asciiTheme="majorBidi" w:hAnsiTheme="majorBidi" w:cstheme="majorBidi"/>
+              </w:rPr>
+              <w:t xml:space="preserve"> </w:t>
             </w:r>
             <w:r>
               <w:rPr>
@@ -3131,7 +3145,21 @@
               <w:rPr>
                 <w:rFonts w:asciiTheme="majorBidi" w:hAnsiTheme="majorBidi" w:cstheme="majorBidi"/>
               </w:rPr>
-              <w:t>@Where, etc.)</w:t>
+              <w:t>@</w:t>
+            </w:r>
+            <w:proofErr w:type="gramStart"/>
+            <w:r>
+              <w:rPr>
+                <w:rFonts w:asciiTheme="majorBidi" w:hAnsiTheme="majorBidi" w:cstheme="majorBidi"/>
+              </w:rPr>
+              <w:t>Where</w:t>
+            </w:r>
+            <w:proofErr w:type="gramEnd"/>
+            <w:r>
+              <w:rPr>
+                <w:rFonts w:asciiTheme="majorBidi" w:hAnsiTheme="majorBidi" w:cstheme="majorBidi"/>
+              </w:rPr>
+              <w:t>, etc.)</w:t>
             </w:r>
           </w:p>
         </w:tc>
@@ -3724,6 +3752,12 @@
                 <w:rFonts w:asciiTheme="majorBidi" w:hAnsiTheme="majorBidi" w:cstheme="majorBidi"/>
               </w:rPr>
             </w:pPr>
+            <w:r>
+              <w:rPr>
+                <w:rFonts w:asciiTheme="majorBidi" w:hAnsiTheme="majorBidi" w:cstheme="majorBidi"/>
+              </w:rPr>
+              <w:t>Annotation processors</w:t>
+            </w:r>
           </w:p>
         </w:tc>
         <w:tc>
@@ -3741,7 +3775,7 @@
         <w:tc>
           <w:tcPr>
             <w:tcW w:w="1071" w:type="dxa"/>
-            <w:shd w:val="clear" w:color="auto" w:fill="auto"/>
+            <w:shd w:val="clear" w:color="auto" w:fill="92D050"/>
           </w:tcPr>
           <w:p>
             <w:pPr>
@@ -5991,8 +6025,16 @@
               <w:rPr>
                 <w:rFonts w:asciiTheme="majorBidi" w:hAnsiTheme="majorBidi" w:cstheme="majorBidi"/>
               </w:rPr>
-              <w:t>The difference between @Service, @Repository,…</w:t>
-            </w:r>
+              <w:t>The difference between @Service, @</w:t>
+            </w:r>
+            <w:proofErr w:type="gramStart"/>
+            <w:r>
+              <w:rPr>
+                <w:rFonts w:asciiTheme="majorBidi" w:hAnsiTheme="majorBidi" w:cstheme="majorBidi"/>
+              </w:rPr>
+              <w:t>Repository,…</w:t>
+            </w:r>
+            <w:proofErr w:type="gramEnd"/>
           </w:p>
         </w:tc>
         <w:tc>

</xml_diff>

<commit_message>
add some more items to the TBDW doc
</commit_message>
<xml_diff>
--- a/to-be-dealt-with.docx
+++ b/to-be-dealt-with.docx
@@ -255,21 +255,7 @@
               <w:rPr>
                 <w:rFonts w:asciiTheme="majorBidi" w:hAnsiTheme="majorBidi" w:cstheme="majorBidi"/>
               </w:rPr>
-              <w:t xml:space="preserve"> </w:t>
-            </w:r>
-            <w:proofErr w:type="gramStart"/>
-            <w:r>
-              <w:rPr>
-                <w:rFonts w:asciiTheme="majorBidi" w:hAnsiTheme="majorBidi" w:cstheme="majorBidi"/>
-              </w:rPr>
-              <w:t>are</w:t>
-            </w:r>
-            <w:proofErr w:type="gramEnd"/>
-            <w:r>
-              <w:rPr>
-                <w:rFonts w:asciiTheme="majorBidi" w:hAnsiTheme="majorBidi" w:cstheme="majorBidi"/>
-              </w:rPr>
-              <w:t xml:space="preserve"> </w:t>
+              <w:t xml:space="preserve"> are </w:t>
             </w:r>
             <w:r>
               <w:rPr>
@@ -1620,35 +1606,7 @@
               <w:rPr>
                 <w:rFonts w:asciiTheme="majorBidi" w:hAnsiTheme="majorBidi" w:cstheme="majorBidi"/>
               </w:rPr>
-              <w:t xml:space="preserve">I/O buffering and the difference between </w:t>
-            </w:r>
-            <w:proofErr w:type="spellStart"/>
-            <w:r>
-              <w:rPr>
-                <w:rFonts w:asciiTheme="majorBidi" w:hAnsiTheme="majorBidi" w:cstheme="majorBidi"/>
-              </w:rPr>
-              <w:t>System.out</w:t>
-            </w:r>
-            <w:proofErr w:type="spellEnd"/>
-            <w:r>
-              <w:rPr>
-                <w:rFonts w:asciiTheme="majorBidi" w:hAnsiTheme="majorBidi" w:cstheme="majorBidi"/>
-              </w:rPr>
-              <w:t xml:space="preserve"> and </w:t>
-            </w:r>
-            <w:proofErr w:type="spellStart"/>
-            <w:r>
-              <w:rPr>
-                <w:rFonts w:asciiTheme="majorBidi" w:hAnsiTheme="majorBidi" w:cstheme="majorBidi"/>
-              </w:rPr>
-              <w:t>System.err</w:t>
-            </w:r>
-            <w:proofErr w:type="spellEnd"/>
-            <w:r>
-              <w:rPr>
-                <w:rFonts w:asciiTheme="majorBidi" w:hAnsiTheme="majorBidi" w:cstheme="majorBidi"/>
-              </w:rPr>
-              <w:t xml:space="preserve"> in this context</w:t>
+              <w:t>I/O buffering and the difference between System.out and System.err in this context</w:t>
             </w:r>
           </w:p>
         </w:tc>
@@ -2087,14 +2045,7 @@
               <w:rPr>
                 <w:rFonts w:asciiTheme="majorBidi" w:hAnsiTheme="majorBidi" w:cstheme="majorBidi"/>
               </w:rPr>
-              <w:t>(</w:t>
-            </w:r>
-            <w:proofErr w:type="spellStart"/>
-            <w:r>
-              <w:rPr>
-                <w:rFonts w:asciiTheme="majorBidi" w:hAnsiTheme="majorBidi" w:cstheme="majorBidi"/>
-              </w:rPr>
-              <w:t>vin</w:t>
+              <w:t>(vin</w:t>
             </w:r>
             <w:r>
               <w:rPr>
@@ -2106,14 +2057,7 @@
               <w:rPr>
                 <w:rFonts w:asciiTheme="majorBidi" w:hAnsiTheme="majorBidi" w:cstheme="majorBidi"/>
               </w:rPr>
-              <w:t>at</w:t>
-            </w:r>
-            <w:proofErr w:type="spellEnd"/>
-            <w:r>
-              <w:rPr>
-                <w:rFonts w:asciiTheme="majorBidi" w:hAnsiTheme="majorBidi" w:cstheme="majorBidi"/>
-              </w:rPr>
-              <w:t>)</w:t>
+              <w:t>at)</w:t>
             </w:r>
           </w:p>
         </w:tc>
@@ -3145,21 +3089,7 @@
               <w:rPr>
                 <w:rFonts w:asciiTheme="majorBidi" w:hAnsiTheme="majorBidi" w:cstheme="majorBidi"/>
               </w:rPr>
-              <w:t>@</w:t>
-            </w:r>
-            <w:proofErr w:type="gramStart"/>
-            <w:r>
-              <w:rPr>
-                <w:rFonts w:asciiTheme="majorBidi" w:hAnsiTheme="majorBidi" w:cstheme="majorBidi"/>
-              </w:rPr>
-              <w:t>Where</w:t>
-            </w:r>
-            <w:proofErr w:type="gramEnd"/>
-            <w:r>
-              <w:rPr>
-                <w:rFonts w:asciiTheme="majorBidi" w:hAnsiTheme="majorBidi" w:cstheme="majorBidi"/>
-              </w:rPr>
-              <w:t>, etc.)</w:t>
+              <w:t>@Where, etc.)</w:t>
             </w:r>
           </w:p>
         </w:tc>
@@ -3800,6 +3730,12 @@
                 <w:rFonts w:asciiTheme="majorBidi" w:hAnsiTheme="majorBidi" w:cstheme="majorBidi"/>
               </w:rPr>
             </w:pPr>
+            <w:r>
+              <w:rPr>
+                <w:rFonts w:asciiTheme="majorBidi" w:hAnsiTheme="majorBidi" w:cstheme="majorBidi"/>
+              </w:rPr>
+              <w:t>Date and Time</w:t>
+            </w:r>
           </w:p>
         </w:tc>
         <w:tc>
@@ -6025,16 +5961,8 @@
               <w:rPr>
                 <w:rFonts w:asciiTheme="majorBidi" w:hAnsiTheme="majorBidi" w:cstheme="majorBidi"/>
               </w:rPr>
-              <w:t>The difference between @Service, @</w:t>
-            </w:r>
-            <w:proofErr w:type="gramStart"/>
-            <w:r>
-              <w:rPr>
-                <w:rFonts w:asciiTheme="majorBidi" w:hAnsiTheme="majorBidi" w:cstheme="majorBidi"/>
-              </w:rPr>
-              <w:t>Repository,…</w:t>
-            </w:r>
-            <w:proofErr w:type="gramEnd"/>
+              <w:t>The difference between @Service, @Repository,…</w:t>
+            </w:r>
           </w:p>
         </w:tc>
         <w:tc>
@@ -6065,14 +5993,12 @@
                 <w:rFonts w:asciiTheme="majorBidi" w:hAnsiTheme="majorBidi" w:cstheme="majorBidi"/>
               </w:rPr>
             </w:pPr>
-            <w:proofErr w:type="spellStart"/>
             <w:r>
               <w:rPr>
                 <w:rFonts w:asciiTheme="majorBidi" w:hAnsiTheme="majorBidi" w:cstheme="majorBidi"/>
               </w:rPr>
               <w:t>Jhipster</w:t>
             </w:r>
-            <w:proofErr w:type="spellEnd"/>
           </w:p>
         </w:tc>
         <w:tc>

</xml_diff>

<commit_message>
add mmore items to the TBDW doc
</commit_message>
<xml_diff>
--- a/to-be-dealt-with.docx
+++ b/to-be-dealt-with.docx
@@ -255,7 +255,21 @@
               <w:rPr>
                 <w:rFonts w:asciiTheme="majorBidi" w:hAnsiTheme="majorBidi" w:cstheme="majorBidi"/>
               </w:rPr>
-              <w:t xml:space="preserve"> are </w:t>
+              <w:t xml:space="preserve"> </w:t>
+            </w:r>
+            <w:proofErr w:type="gramStart"/>
+            <w:r>
+              <w:rPr>
+                <w:rFonts w:asciiTheme="majorBidi" w:hAnsiTheme="majorBidi" w:cstheme="majorBidi"/>
+              </w:rPr>
+              <w:t>are</w:t>
+            </w:r>
+            <w:proofErr w:type="gramEnd"/>
+            <w:r>
+              <w:rPr>
+                <w:rFonts w:asciiTheme="majorBidi" w:hAnsiTheme="majorBidi" w:cstheme="majorBidi"/>
+              </w:rPr>
+              <w:t xml:space="preserve"> </w:t>
             </w:r>
             <w:r>
               <w:rPr>
@@ -1606,7 +1620,35 @@
               <w:rPr>
                 <w:rFonts w:asciiTheme="majorBidi" w:hAnsiTheme="majorBidi" w:cstheme="majorBidi"/>
               </w:rPr>
-              <w:t>I/O buffering and the difference between System.out and System.err in this context</w:t>
+              <w:t xml:space="preserve">I/O buffering and the difference between </w:t>
+            </w:r>
+            <w:proofErr w:type="spellStart"/>
+            <w:r>
+              <w:rPr>
+                <w:rFonts w:asciiTheme="majorBidi" w:hAnsiTheme="majorBidi" w:cstheme="majorBidi"/>
+              </w:rPr>
+              <w:t>System.out</w:t>
+            </w:r>
+            <w:proofErr w:type="spellEnd"/>
+            <w:r>
+              <w:rPr>
+                <w:rFonts w:asciiTheme="majorBidi" w:hAnsiTheme="majorBidi" w:cstheme="majorBidi"/>
+              </w:rPr>
+              <w:t xml:space="preserve"> and </w:t>
+            </w:r>
+            <w:proofErr w:type="spellStart"/>
+            <w:r>
+              <w:rPr>
+                <w:rFonts w:asciiTheme="majorBidi" w:hAnsiTheme="majorBidi" w:cstheme="majorBidi"/>
+              </w:rPr>
+              <w:t>System.err</w:t>
+            </w:r>
+            <w:proofErr w:type="spellEnd"/>
+            <w:r>
+              <w:rPr>
+                <w:rFonts w:asciiTheme="majorBidi" w:hAnsiTheme="majorBidi" w:cstheme="majorBidi"/>
+              </w:rPr>
+              <w:t xml:space="preserve"> in this context</w:t>
             </w:r>
           </w:p>
         </w:tc>
@@ -2045,7 +2087,14 @@
               <w:rPr>
                 <w:rFonts w:asciiTheme="majorBidi" w:hAnsiTheme="majorBidi" w:cstheme="majorBidi"/>
               </w:rPr>
-              <w:t>(vin</w:t>
+              <w:t>(</w:t>
+            </w:r>
+            <w:proofErr w:type="spellStart"/>
+            <w:r>
+              <w:rPr>
+                <w:rFonts w:asciiTheme="majorBidi" w:hAnsiTheme="majorBidi" w:cstheme="majorBidi"/>
+              </w:rPr>
+              <w:t>vin</w:t>
             </w:r>
             <w:r>
               <w:rPr>
@@ -2057,7 +2106,14 @@
               <w:rPr>
                 <w:rFonts w:asciiTheme="majorBidi" w:hAnsiTheme="majorBidi" w:cstheme="majorBidi"/>
               </w:rPr>
-              <w:t>at)</w:t>
+              <w:t>at</w:t>
+            </w:r>
+            <w:proofErr w:type="spellEnd"/>
+            <w:r>
+              <w:rPr>
+                <w:rFonts w:asciiTheme="majorBidi" w:hAnsiTheme="majorBidi" w:cstheme="majorBidi"/>
+              </w:rPr>
+              <w:t>)</w:t>
             </w:r>
           </w:p>
         </w:tc>
@@ -3182,7 +3238,21 @@
               <w:rPr>
                 <w:rFonts w:asciiTheme="majorBidi" w:hAnsiTheme="majorBidi" w:cstheme="majorBidi"/>
               </w:rPr>
-              <w:t>@Where, etc.)</w:t>
+              <w:t>@</w:t>
+            </w:r>
+            <w:proofErr w:type="gramStart"/>
+            <w:r>
+              <w:rPr>
+                <w:rFonts w:asciiTheme="majorBidi" w:hAnsiTheme="majorBidi" w:cstheme="majorBidi"/>
+              </w:rPr>
+              <w:t>Where</w:t>
+            </w:r>
+            <w:proofErr w:type="gramEnd"/>
+            <w:r>
+              <w:rPr>
+                <w:rFonts w:asciiTheme="majorBidi" w:hAnsiTheme="majorBidi" w:cstheme="majorBidi"/>
+              </w:rPr>
+              <w:t>, etc.)</w:t>
             </w:r>
           </w:p>
         </w:tc>
@@ -6073,8 +6143,16 @@
               <w:rPr>
                 <w:rFonts w:asciiTheme="majorBidi" w:hAnsiTheme="majorBidi" w:cstheme="majorBidi"/>
               </w:rPr>
-              <w:t>The difference between @Service, @Repository,…</w:t>
-            </w:r>
+              <w:t>The difference between @Service, @</w:t>
+            </w:r>
+            <w:proofErr w:type="gramStart"/>
+            <w:r>
+              <w:rPr>
+                <w:rFonts w:asciiTheme="majorBidi" w:hAnsiTheme="majorBidi" w:cstheme="majorBidi"/>
+              </w:rPr>
+              <w:t>Repository,…</w:t>
+            </w:r>
+            <w:proofErr w:type="gramEnd"/>
           </w:p>
         </w:tc>
         <w:tc>
@@ -6116,7 +6194,7 @@
         <w:tc>
           <w:tcPr>
             <w:tcW w:w="1979" w:type="dxa"/>
-            <w:shd w:val="clear" w:color="auto" w:fill="auto"/>
+            <w:shd w:val="clear" w:color="auto" w:fill="92D050"/>
           </w:tcPr>
           <w:p>
             <w:pPr>
@@ -6158,7 +6236,7 @@
         <w:tc>
           <w:tcPr>
             <w:tcW w:w="1979" w:type="dxa"/>
-            <w:shd w:val="clear" w:color="auto" w:fill="auto"/>
+            <w:shd w:val="clear" w:color="auto" w:fill="FFC000"/>
           </w:tcPr>
           <w:p>
             <w:pPr>
@@ -6183,12 +6261,42 @@
                 <w:rFonts w:asciiTheme="majorBidi" w:hAnsiTheme="majorBidi" w:cstheme="majorBidi"/>
               </w:rPr>
             </w:pPr>
+            <w:r>
+              <w:rPr>
+                <w:rFonts w:asciiTheme="majorBidi" w:hAnsiTheme="majorBidi" w:cstheme="majorBidi"/>
+              </w:rPr>
+              <w:t xml:space="preserve">How do you preserve order of events when publishing to/consuming from message brokers? How do you make sure publishing or consuming an event </w:t>
+            </w:r>
+            <w:r>
+              <w:rPr>
+                <w:rFonts w:asciiTheme="majorBidi" w:hAnsiTheme="majorBidi" w:cstheme="majorBidi"/>
+              </w:rPr>
+              <w:t>more than once</w:t>
+            </w:r>
+            <w:r>
+              <w:rPr>
+                <w:rFonts w:asciiTheme="majorBidi" w:hAnsiTheme="majorBidi" w:cstheme="majorBidi"/>
+              </w:rPr>
+              <w:t xml:space="preserve"> won’t cause a problem? How do you make sure orders are preserved in th</w:t>
+            </w:r>
+            <w:r>
+              <w:rPr>
+                <w:rFonts w:asciiTheme="majorBidi" w:hAnsiTheme="majorBidi" w:cstheme="majorBidi"/>
+              </w:rPr>
+              <w:t>ese</w:t>
+            </w:r>
+            <w:r>
+              <w:rPr>
+                <w:rFonts w:asciiTheme="majorBidi" w:hAnsiTheme="majorBidi" w:cstheme="majorBidi"/>
+              </w:rPr>
+              <w:t xml:space="preserve"> scenarios? How can using multiple threads or multiple instances of an app make problems in that regard?</w:t>
+            </w:r>
           </w:p>
         </w:tc>
         <w:tc>
           <w:tcPr>
             <w:tcW w:w="1979" w:type="dxa"/>
-            <w:shd w:val="clear" w:color="auto" w:fill="auto"/>
+            <w:shd w:val="clear" w:color="auto" w:fill="C00000"/>
           </w:tcPr>
           <w:p>
             <w:pPr>

</xml_diff>

<commit_message>
add more items to the TBDW document
</commit_message>
<xml_diff>
--- a/to-be-dealt-with.docx
+++ b/to-be-dealt-with.docx
@@ -1152,7 +1152,19 @@
               <w:rPr>
                 <w:rFonts w:asciiTheme="majorBidi" w:hAnsiTheme="majorBidi" w:cstheme="majorBidi"/>
               </w:rPr>
-              <w:t>Java8, scope of variables in lambdas, etc..</w:t>
+              <w:t xml:space="preserve">Java8, scope of variables in lambdas, </w:t>
+            </w:r>
+            <w:r>
+              <w:rPr>
+                <w:rFonts w:asciiTheme="majorBidi" w:hAnsiTheme="majorBidi" w:cstheme="majorBidi"/>
+              </w:rPr>
+              <w:t xml:space="preserve">method references </w:t>
+            </w:r>
+            <w:r>
+              <w:rPr>
+                <w:rFonts w:asciiTheme="majorBidi" w:hAnsiTheme="majorBidi" w:cstheme="majorBidi"/>
+              </w:rPr>
+              <w:t>etc..</w:t>
             </w:r>
           </w:p>
         </w:tc>
@@ -1587,6 +1599,7 @@
               </w:rPr>
             </w:pPr>
             <w:r>
+              <w:lastRenderedPageBreak/>
               <w:t>LockSupport. park in concurrency</w:t>
             </w:r>
           </w:p>
@@ -1632,7 +1645,6 @@
               <w:rPr>
                 <w:rFonts w:asciiTheme="majorBidi" w:hAnsiTheme="majorBidi" w:cstheme="majorBidi"/>
               </w:rPr>
-              <w:lastRenderedPageBreak/>
               <w:t>Fail-fast and fail-safe iterations</w:t>
             </w:r>
           </w:p>
@@ -3003,6 +3015,7 @@
                 <w:sz w:val="18"/>
                 <w:szCs w:val="18"/>
               </w:rPr>
+              <w:lastRenderedPageBreak/>
               <w:t>Compound indexes in Mongo DB and SQL</w:t>
             </w:r>
           </w:p>
@@ -3044,6 +3057,14 @@
                 <w:szCs w:val="18"/>
               </w:rPr>
             </w:pPr>
+            <w:r>
+              <w:rPr>
+                <w:rFonts w:asciiTheme="majorBidi" w:hAnsiTheme="majorBidi" w:cstheme="majorBidi"/>
+                <w:sz w:val="18"/>
+                <w:szCs w:val="18"/>
+              </w:rPr>
+              <w:t>Pattern Matching in java</w:t>
+            </w:r>
           </w:p>
         </w:tc>
         <w:tc>
@@ -3055,7 +3076,7 @@
         <w:tc>
           <w:tcPr>
             <w:tcW w:w="960" w:type="dxa"/>
-            <w:shd w:val="clear" w:color="auto" w:fill="92D050"/>
+            <w:shd w:val="clear" w:color="auto" w:fill="FF0000"/>
           </w:tcPr>
           <w:p>
             <w:pPr>
@@ -5712,6 +5733,7 @@
               <w:rPr>
                 <w:rFonts w:asciiTheme="majorBidi" w:hAnsiTheme="majorBidi" w:cstheme="majorBidi"/>
               </w:rPr>
+              <w:lastRenderedPageBreak/>
               <w:t>Bean definition profiles vs properties profiles vs build profiles</w:t>
             </w:r>
           </w:p>
@@ -5764,7 +5786,6 @@
               <w:rPr>
                 <w:rFonts w:asciiTheme="majorBidi" w:hAnsiTheme="majorBidi" w:cstheme="majorBidi"/>
               </w:rPr>
-              <w:lastRenderedPageBreak/>
               <w:t>https://appwrite.io/blog/post/enums-api-design</w:t>
             </w:r>
           </w:p>
@@ -8362,14 +8383,14 @@
               <w:rPr>
                 <w:rFonts w:asciiTheme="majorBidi" w:hAnsiTheme="majorBidi" w:cstheme="majorBidi"/>
               </w:rPr>
-              <w:t xml:space="preserve">How do you preserve order of events when publishing to/consuming from message brokers? How do you make sure publishing or consuming an event more than once won’t cause a problem? How do you make sure orders are </w:t>
+              <w:t xml:space="preserve">How do you preserve order of events when publishing to/consuming from message brokers? How do you make sure publishing or consuming an event </w:t>
             </w:r>
             <w:r>
               <w:rPr>
                 <w:rFonts w:asciiTheme="majorBidi" w:hAnsiTheme="majorBidi" w:cstheme="majorBidi"/>
               </w:rPr>
               <w:lastRenderedPageBreak/>
-              <w:t>preserved in th</w:t>
+              <w:t>more than once won’t cause a problem? How do you make sure orders are preserved in th</w:t>
             </w:r>
             <w:r>
               <w:rPr>
@@ -8934,13 +8955,7 @@
               <w:rPr>
                 <w:rFonts w:asciiTheme="majorBidi" w:hAnsiTheme="majorBidi" w:cstheme="majorBidi"/>
               </w:rPr>
-              <w:t>MongoDB</w:t>
-            </w:r>
-            <w:r>
-              <w:rPr>
-                <w:rFonts w:asciiTheme="majorBidi" w:hAnsiTheme="majorBidi" w:cstheme="majorBidi"/>
-              </w:rPr>
-              <w:t xml:space="preserve"> </w:t>
+              <w:t xml:space="preserve">MongoDB </w:t>
             </w:r>
             <w:r>
               <w:rPr>
@@ -9038,14 +9053,7 @@
                 <w:rFonts w:ascii="Consolas" w:hAnsi="Consolas"/>
                 <w:color w:val="191E1E"/>
               </w:rPr>
-              <w:t>MongoTemplate#useEstimatedCount</w:t>
-            </w:r>
-            <w:r>
-              <w:rPr>
-                <w:rFonts w:ascii="Consolas" w:hAnsi="Consolas"/>
-                <w:color w:val="191E1E"/>
-              </w:rPr>
-              <w:t>, and Entity Events</w:t>
+              <w:t>MongoTemplate#useEstimatedCount, and Entity Events</w:t>
             </w:r>
           </w:p>
         </w:tc>
@@ -9074,6 +9082,12 @@
                 <w:rFonts w:asciiTheme="majorBidi" w:hAnsiTheme="majorBidi" w:cstheme="majorBidi"/>
               </w:rPr>
             </w:pPr>
+            <w:r>
+              <w:rPr>
+                <w:rFonts w:asciiTheme="majorBidi" w:hAnsiTheme="majorBidi" w:cstheme="majorBidi"/>
+              </w:rPr>
+              <w:t>Pool-Induced Deadlocks</w:t>
+            </w:r>
           </w:p>
         </w:tc>
         <w:tc>
@@ -9104,6 +9118,14 @@
                 <w:rFonts w:asciiTheme="majorBidi" w:hAnsiTheme="majorBidi" w:cstheme="majorBidi"/>
               </w:rPr>
             </w:pPr>
+            <w:proofErr w:type="spellStart"/>
+            <w:r>
+              <w:rPr>
+                <w:rFonts w:asciiTheme="majorBidi" w:hAnsiTheme="majorBidi" w:cstheme="majorBidi"/>
+              </w:rPr>
+              <w:t>flatmap</w:t>
+            </w:r>
+            <w:proofErr w:type="spellEnd"/>
           </w:p>
         </w:tc>
         <w:tc>
@@ -9131,6 +9153,97 @@
                 <w:rFonts w:asciiTheme="majorBidi" w:hAnsiTheme="majorBidi" w:cstheme="majorBidi"/>
               </w:rPr>
             </w:pPr>
+            <w:r>
+              <w:rPr>
+                <w:rFonts w:asciiTheme="majorBidi" w:hAnsiTheme="majorBidi" w:cstheme="majorBidi"/>
+              </w:rPr>
+              <w:t xml:space="preserve">Type casting, long, int why </w:t>
+            </w:r>
+            <w:proofErr w:type="spellStart"/>
+            <w:r>
+              <w:rPr>
+                <w:rFonts w:asciiTheme="majorBidi" w:hAnsiTheme="majorBidi" w:cstheme="majorBidi"/>
+              </w:rPr>
+              <w:t>BigDecimal.of</w:t>
+            </w:r>
+            <w:proofErr w:type="spellEnd"/>
+            <w:r>
+              <w:rPr>
+                <w:rFonts w:asciiTheme="majorBidi" w:hAnsiTheme="majorBidi" w:cstheme="majorBidi"/>
+              </w:rPr>
+              <w:t>(long i) accepts int</w:t>
+            </w:r>
+          </w:p>
+        </w:tc>
+        <w:tc>
+          <w:tcPr>
+            <w:tcW w:w="1979" w:type="dxa"/>
+            <w:shd w:val="clear" w:color="auto" w:fill="auto"/>
+          </w:tcPr>
+          <w:p>
+            <w:pPr>
+              <w:rPr>
+                <w:rFonts w:asciiTheme="majorBidi" w:hAnsiTheme="majorBidi" w:cstheme="majorBidi"/>
+              </w:rPr>
+            </w:pPr>
+          </w:p>
+        </w:tc>
+      </w:tr>
+      <w:tr>
+        <w:trPr>
+          <w:cnfStyle w:val="000000100000" w:firstRow="0" w:lastRow="0" w:firstColumn="0" w:lastColumn="0" w:oddVBand="0" w:evenVBand="0" w:oddHBand="1" w:evenHBand="0" w:firstRowFirstColumn="0" w:firstRowLastColumn="0" w:lastRowFirstColumn="0" w:lastRowLastColumn="0"/>
+          <w:trHeight w:val="383"/>
+        </w:trPr>
+        <w:tc>
+          <w:tcPr>
+            <w:tcW w:w="7371" w:type="dxa"/>
+          </w:tcPr>
+          <w:p>
+            <w:pPr>
+              <w:rPr>
+                <w:rFonts w:asciiTheme="majorBidi" w:hAnsiTheme="majorBidi" w:cstheme="majorBidi"/>
+              </w:rPr>
+            </w:pPr>
+            <w:r>
+              <w:rPr>
+                <w:rFonts w:asciiTheme="majorBidi" w:hAnsiTheme="majorBidi" w:cstheme="majorBidi"/>
+              </w:rPr>
+              <w:t>Hi/Lo id generation</w:t>
+            </w:r>
+          </w:p>
+        </w:tc>
+        <w:tc>
+          <w:tcPr>
+            <w:tcW w:w="1979" w:type="dxa"/>
+            <w:shd w:val="clear" w:color="auto" w:fill="auto"/>
+          </w:tcPr>
+          <w:p>
+            <w:pPr>
+              <w:rPr>
+                <w:rFonts w:asciiTheme="majorBidi" w:hAnsiTheme="majorBidi" w:cstheme="majorBidi"/>
+              </w:rPr>
+            </w:pPr>
+          </w:p>
+        </w:tc>
+      </w:tr>
+      <w:tr>
+        <w:tc>
+          <w:tcPr>
+            <w:tcW w:w="7371" w:type="dxa"/>
+          </w:tcPr>
+          <w:p>
+            <w:pPr>
+              <w:jc w:val="center"/>
+              <w:rPr>
+                <w:rFonts w:asciiTheme="majorBidi" w:hAnsiTheme="majorBidi" w:cstheme="majorBidi"/>
+              </w:rPr>
+            </w:pPr>
+            <w:r>
+              <w:rPr>
+                <w:rFonts w:asciiTheme="majorBidi" w:hAnsiTheme="majorBidi" w:cstheme="majorBidi"/>
+              </w:rPr>
+              <w:t>Testing package private classes</w:t>
+            </w:r>
           </w:p>
         </w:tc>
         <w:tc>
@@ -9178,6 +9291,150 @@
         </w:tc>
       </w:tr>
       <w:tr>
+        <w:tc>
+          <w:tcPr>
+            <w:tcW w:w="7371" w:type="dxa"/>
+          </w:tcPr>
+          <w:p>
+            <w:pPr>
+              <w:rPr>
+                <w:rFonts w:asciiTheme="majorBidi" w:hAnsiTheme="majorBidi" w:cstheme="majorBidi"/>
+              </w:rPr>
+            </w:pPr>
+          </w:p>
+        </w:tc>
+        <w:tc>
+          <w:tcPr>
+            <w:tcW w:w="1979" w:type="dxa"/>
+            <w:shd w:val="clear" w:color="auto" w:fill="auto"/>
+          </w:tcPr>
+          <w:p>
+            <w:pPr>
+              <w:rPr>
+                <w:rFonts w:asciiTheme="majorBidi" w:hAnsiTheme="majorBidi" w:cstheme="majorBidi"/>
+              </w:rPr>
+            </w:pPr>
+          </w:p>
+        </w:tc>
+      </w:tr>
+      <w:tr>
+        <w:trPr>
+          <w:cnfStyle w:val="000000100000" w:firstRow="0" w:lastRow="0" w:firstColumn="0" w:lastColumn="0" w:oddVBand="0" w:evenVBand="0" w:oddHBand="1" w:evenHBand="0" w:firstRowFirstColumn="0" w:firstRowLastColumn="0" w:lastRowFirstColumn="0" w:lastRowLastColumn="0"/>
+        </w:trPr>
+        <w:tc>
+          <w:tcPr>
+            <w:tcW w:w="7371" w:type="dxa"/>
+          </w:tcPr>
+          <w:p>
+            <w:pPr>
+              <w:rPr>
+                <w:rFonts w:asciiTheme="majorBidi" w:hAnsiTheme="majorBidi" w:cstheme="majorBidi"/>
+              </w:rPr>
+            </w:pPr>
+          </w:p>
+        </w:tc>
+        <w:tc>
+          <w:tcPr>
+            <w:tcW w:w="1979" w:type="dxa"/>
+            <w:shd w:val="clear" w:color="auto" w:fill="auto"/>
+          </w:tcPr>
+          <w:p>
+            <w:pPr>
+              <w:rPr>
+                <w:rFonts w:asciiTheme="majorBidi" w:hAnsiTheme="majorBidi" w:cstheme="majorBidi"/>
+              </w:rPr>
+            </w:pPr>
+          </w:p>
+        </w:tc>
+      </w:tr>
+      <w:tr>
+        <w:tc>
+          <w:tcPr>
+            <w:tcW w:w="7371" w:type="dxa"/>
+          </w:tcPr>
+          <w:p>
+            <w:pPr>
+              <w:rPr>
+                <w:rFonts w:asciiTheme="majorBidi" w:hAnsiTheme="majorBidi" w:cstheme="majorBidi"/>
+              </w:rPr>
+            </w:pPr>
+          </w:p>
+        </w:tc>
+        <w:tc>
+          <w:tcPr>
+            <w:tcW w:w="1979" w:type="dxa"/>
+            <w:shd w:val="clear" w:color="auto" w:fill="auto"/>
+          </w:tcPr>
+          <w:p>
+            <w:pPr>
+              <w:rPr>
+                <w:rFonts w:asciiTheme="majorBidi" w:hAnsiTheme="majorBidi" w:cstheme="majorBidi"/>
+              </w:rPr>
+            </w:pPr>
+          </w:p>
+        </w:tc>
+      </w:tr>
+      <w:tr>
+        <w:trPr>
+          <w:cnfStyle w:val="000000100000" w:firstRow="0" w:lastRow="0" w:firstColumn="0" w:lastColumn="0" w:oddVBand="0" w:evenVBand="0" w:oddHBand="1" w:evenHBand="0" w:firstRowFirstColumn="0" w:firstRowLastColumn="0" w:lastRowFirstColumn="0" w:lastRowLastColumn="0"/>
+        </w:trPr>
+        <w:tc>
+          <w:tcPr>
+            <w:tcW w:w="7371" w:type="dxa"/>
+          </w:tcPr>
+          <w:p>
+            <w:pPr>
+              <w:rPr>
+                <w:rFonts w:asciiTheme="majorBidi" w:hAnsiTheme="majorBidi" w:cstheme="majorBidi"/>
+              </w:rPr>
+            </w:pPr>
+          </w:p>
+        </w:tc>
+        <w:tc>
+          <w:tcPr>
+            <w:tcW w:w="1979" w:type="dxa"/>
+            <w:shd w:val="clear" w:color="auto" w:fill="auto"/>
+          </w:tcPr>
+          <w:p>
+            <w:pPr>
+              <w:rPr>
+                <w:rFonts w:asciiTheme="majorBidi" w:hAnsiTheme="majorBidi" w:cstheme="majorBidi"/>
+              </w:rPr>
+            </w:pPr>
+          </w:p>
+        </w:tc>
+      </w:tr>
+      <w:tr>
+        <w:tc>
+          <w:tcPr>
+            <w:tcW w:w="7371" w:type="dxa"/>
+          </w:tcPr>
+          <w:p>
+            <w:pPr>
+              <w:rPr>
+                <w:rFonts w:asciiTheme="majorBidi" w:hAnsiTheme="majorBidi" w:cstheme="majorBidi"/>
+              </w:rPr>
+            </w:pPr>
+          </w:p>
+        </w:tc>
+        <w:tc>
+          <w:tcPr>
+            <w:tcW w:w="1979" w:type="dxa"/>
+            <w:shd w:val="clear" w:color="auto" w:fill="auto"/>
+          </w:tcPr>
+          <w:p>
+            <w:pPr>
+              <w:rPr>
+                <w:rFonts w:asciiTheme="majorBidi" w:hAnsiTheme="majorBidi" w:cstheme="majorBidi"/>
+              </w:rPr>
+            </w:pPr>
+          </w:p>
+        </w:tc>
+      </w:tr>
+      <w:tr>
+        <w:trPr>
+          <w:cnfStyle w:val="000000100000" w:firstRow="0" w:lastRow="0" w:firstColumn="0" w:lastColumn="0" w:oddVBand="0" w:evenVBand="0" w:oddHBand="1" w:evenHBand="0" w:firstRowFirstColumn="0" w:firstRowLastColumn="0" w:lastRowFirstColumn="0" w:lastRowLastColumn="0"/>
+        </w:trPr>
         <w:tc>
           <w:tcPr>
             <w:tcW w:w="7371" w:type="dxa"/>
@@ -9534,6 +9791,7 @@
           <w:szCs w:val="24"/>
           <w:shd w:val="clear" w:color="auto" w:fill="F6F8FA"/>
         </w:rPr>
+        <w:lastRenderedPageBreak/>
         <w:tab/>
         <w:t>}</w:t>
       </w:r>
@@ -9762,7 +10020,6 @@
           <w:sz w:val="26"/>
           <w:szCs w:val="26"/>
         </w:rPr>
-        <w:lastRenderedPageBreak/>
         <w:t>You can also declare your </w:t>
       </w:r>
       <w:r>

</xml_diff>